<commit_message>
Contenido de modelos de machine learning añadidos
</commit_message>
<xml_diff>
--- a/MachineLearning/Machine Learning Models.docx
+++ b/MachineLearning/Machine Learning Models.docx
@@ -34,17 +34,999 @@
       <w:pPr>
         <w:pStyle w:val="Heading2"/>
         <w:contextualSpacing w:val="0"/>
+        <w:rPr>
+          <w:b w:val="1"/>
+        </w:rPr>
+      </w:pPr>
+      <w:bookmarkStart w:colFirst="0" w:colLast="0" w:name="_440hsqx23k9g" w:id="1"/>
+      <w:bookmarkEnd w:id="1"/>
+      <w:r>
+        <w:rPr>
+          <w:b w:val="1"/>
+          <w:rtl w:val="0"/>
+        </w:rPr>
+        <w:t xml:space="preserve">XGBOOST</w:t>
+      </w:r>
+    </w:p>
+    <w:p>
+      <w:pPr>
+        <w:pStyle w:val="Heading3"/>
+        <w:contextualSpacing w:val="0"/>
+        <w:rPr>
+          <w:b w:val="1"/>
+        </w:rPr>
+      </w:pPr>
+      <w:bookmarkStart w:colFirst="0" w:colLast="0" w:name="_r5ykzsxnxwbx" w:id="2"/>
+      <w:bookmarkEnd w:id="2"/>
+      <w:r>
+        <w:rPr>
+          <w:b w:val="1"/>
+          <w:rtl w:val="0"/>
+        </w:rPr>
+        <w:t xml:space="preserve">Gradient Boosting</w:t>
+      </w:r>
+    </w:p>
+    <w:p>
+      <w:pPr>
+        <w:ind w:firstLine="720"/>
+        <w:contextualSpacing w:val="0"/>
+        <w:rPr>
+          <w:sz w:val="24"/>
+          <w:szCs w:val="24"/>
+        </w:rPr>
+      </w:pPr>
+      <w:r>
+        <w:rPr>
+          <w:i w:val="1"/>
+          <w:sz w:val="24"/>
+          <w:szCs w:val="24"/>
+          <w:rtl w:val="0"/>
+        </w:rPr>
+        <w:t xml:space="preserve">Gradient boostin</w:t>
+      </w:r>
+      <w:r>
+        <w:rPr>
+          <w:sz w:val="24"/>
+          <w:szCs w:val="24"/>
+          <w:rtl w:val="0"/>
+        </w:rPr>
+        <w:t xml:space="preserve">g is one of the most powerful techniques for building predictive models. It is an automatic learning technique used for regression analysis and statistical classification problems, which produces a predictive model in the form of a set of weak predictive models, typically decision trees. It builds the model in a staggered manner as other boosting methods do, and generalizes them allowing arbitrary optimization of a differentiable loss function.  </w:t>
+      </w:r>
+    </w:p>
+    <w:p>
+      <w:pPr>
+        <w:ind w:firstLine="720"/>
+        <w:contextualSpacing w:val="0"/>
+        <w:rPr>
+          <w:sz w:val="24"/>
+          <w:szCs w:val="24"/>
+        </w:rPr>
+      </w:pPr>
+      <w:r>
+        <w:rPr>
+          <w:rtl w:val="0"/>
+        </w:rPr>
+      </w:r>
+    </w:p>
+    <w:p>
+      <w:pPr>
+        <w:ind w:firstLine="720"/>
+        <w:contextualSpacing w:val="0"/>
+        <w:rPr>
+          <w:sz w:val="24"/>
+          <w:szCs w:val="24"/>
+        </w:rPr>
+      </w:pPr>
+      <w:r>
+        <w:rPr>
+          <w:sz w:val="24"/>
+          <w:szCs w:val="24"/>
+          <w:rtl w:val="0"/>
+        </w:rPr>
+        <w:t xml:space="preserve">This algorithm is an efficient algorithm for converting relatively poor hypotheses into very good hypotheses. A </w:t>
+      </w:r>
+      <w:r>
+        <w:rPr>
+          <w:b w:val="1"/>
+          <w:sz w:val="24"/>
+          <w:szCs w:val="24"/>
+          <w:rtl w:val="0"/>
+        </w:rPr>
+        <w:t xml:space="preserve">weak hypothesis</w:t>
+      </w:r>
+      <w:r>
+        <w:rPr>
+          <w:sz w:val="24"/>
+          <w:szCs w:val="24"/>
+          <w:rtl w:val="0"/>
+        </w:rPr>
+        <w:t xml:space="preserve"> or weak learner is defined as one whose performance is at least slightly better than random chance. </w:t>
+      </w:r>
+      <w:r>
+        <w:rPr>
+          <w:i w:val="1"/>
+          <w:sz w:val="24"/>
+          <w:szCs w:val="24"/>
+          <w:rtl w:val="0"/>
+        </w:rPr>
+        <w:t xml:space="preserve">Hypothesis boosting</w:t>
+      </w:r>
+      <w:r>
+        <w:rPr>
+          <w:sz w:val="24"/>
+          <w:szCs w:val="24"/>
+          <w:rtl w:val="0"/>
+        </w:rPr>
+        <w:t xml:space="preserve"> was the idea of filtering observations, leaving those observations that the weak learner can handle and focusing on developing new weak learns to handle the remaining difficult observations. The idea is to use the weak learning method several times to get a succession of hypotheses, each one refocused on the examples that the previous ones found difficult and misclassified.</w:t>
+      </w:r>
+    </w:p>
+    <w:p>
+      <w:pPr>
+        <w:ind w:firstLine="720"/>
+        <w:contextualSpacing w:val="0"/>
+        <w:rPr>
+          <w:sz w:val="24"/>
+          <w:szCs w:val="24"/>
+        </w:rPr>
+      </w:pPr>
+      <w:r>
+        <w:rPr>
+          <w:rtl w:val="0"/>
+        </w:rPr>
+      </w:r>
+    </w:p>
+    <w:p>
+      <w:pPr>
+        <w:ind w:left="0" w:firstLine="720"/>
+        <w:contextualSpacing w:val="0"/>
+        <w:rPr>
+          <w:sz w:val="24"/>
+          <w:szCs w:val="24"/>
+        </w:rPr>
+      </w:pPr>
+      <w:r>
+        <w:rPr>
+          <w:sz w:val="24"/>
+          <w:szCs w:val="24"/>
+          <w:rtl w:val="0"/>
+        </w:rPr>
+        <w:t xml:space="preserve">Gradient boosting involves three elements:</w:t>
+      </w:r>
+    </w:p>
+    <w:p>
+      <w:pPr>
+        <w:numPr>
+          <w:ilvl w:val="0"/>
+          <w:numId w:val="4"/>
+        </w:numPr>
+        <w:ind w:left="1440" w:hanging="360"/>
+        <w:contextualSpacing w:val="1"/>
+        <w:rPr>
+          <w:sz w:val="24"/>
+          <w:szCs w:val="24"/>
+        </w:rPr>
+      </w:pPr>
+      <w:r>
+        <w:rPr>
+          <w:sz w:val="24"/>
+          <w:szCs w:val="24"/>
+          <w:rtl w:val="0"/>
+        </w:rPr>
+        <w:t xml:space="preserve">A </w:t>
+      </w:r>
+      <w:r>
+        <w:rPr>
+          <w:b w:val="1"/>
+          <w:sz w:val="24"/>
+          <w:szCs w:val="24"/>
+          <w:rtl w:val="0"/>
+        </w:rPr>
+        <w:t xml:space="preserve">loss function</w:t>
+      </w:r>
+      <w:r>
+        <w:rPr>
+          <w:sz w:val="24"/>
+          <w:szCs w:val="24"/>
+          <w:rtl w:val="0"/>
+        </w:rPr>
+        <w:t xml:space="preserve"> to be optimized.</w:t>
+      </w:r>
+    </w:p>
+    <w:p>
+      <w:pPr>
+        <w:numPr>
+          <w:ilvl w:val="0"/>
+          <w:numId w:val="4"/>
+        </w:numPr>
+        <w:ind w:left="1440" w:hanging="360"/>
+        <w:contextualSpacing w:val="1"/>
+        <w:rPr>
+          <w:sz w:val="24"/>
+          <w:szCs w:val="24"/>
+        </w:rPr>
+      </w:pPr>
+      <w:r>
+        <w:rPr>
+          <w:sz w:val="24"/>
+          <w:szCs w:val="24"/>
+          <w:rtl w:val="0"/>
+        </w:rPr>
+        <w:t xml:space="preserve">A </w:t>
+      </w:r>
+      <w:r>
+        <w:rPr>
+          <w:b w:val="1"/>
+          <w:sz w:val="24"/>
+          <w:szCs w:val="24"/>
+          <w:rtl w:val="0"/>
+        </w:rPr>
+        <w:t xml:space="preserve">weak learner</w:t>
+      </w:r>
+      <w:r>
+        <w:rPr>
+          <w:sz w:val="24"/>
+          <w:szCs w:val="24"/>
+          <w:rtl w:val="0"/>
+        </w:rPr>
+        <w:t xml:space="preserve"> to make predictions.</w:t>
+      </w:r>
+    </w:p>
+    <w:p>
+      <w:pPr>
+        <w:numPr>
+          <w:ilvl w:val="0"/>
+          <w:numId w:val="4"/>
+        </w:numPr>
+        <w:ind w:left="1440" w:hanging="360"/>
+        <w:contextualSpacing w:val="1"/>
+        <w:rPr>
+          <w:sz w:val="24"/>
+          <w:szCs w:val="24"/>
+        </w:rPr>
+      </w:pPr>
+      <w:r>
+        <w:rPr>
+          <w:sz w:val="24"/>
+          <w:szCs w:val="24"/>
+          <w:rtl w:val="0"/>
+        </w:rPr>
+        <w:t xml:space="preserve">An </w:t>
+      </w:r>
+      <w:r>
+        <w:rPr>
+          <w:b w:val="1"/>
+          <w:sz w:val="24"/>
+          <w:szCs w:val="24"/>
+          <w:rtl w:val="0"/>
+        </w:rPr>
+        <w:t xml:space="preserve">additive model</w:t>
+      </w:r>
+      <w:r>
+        <w:rPr>
+          <w:sz w:val="24"/>
+          <w:szCs w:val="24"/>
+          <w:rtl w:val="0"/>
+        </w:rPr>
+        <w:t xml:space="preserve"> to add weak learners to minimize the loss function.</w:t>
+      </w:r>
+    </w:p>
+    <w:p>
+      <w:pPr>
+        <w:pStyle w:val="Heading4"/>
+        <w:keepNext w:val="0"/>
+        <w:keepLines w:val="0"/>
+        <w:spacing w:before="280" w:lineRule="auto"/>
+        <w:contextualSpacing w:val="0"/>
         <w:rPr/>
       </w:pPr>
-      <w:bookmarkStart w:colFirst="0" w:colLast="0" w:name="_bfqw0r4whlnc" w:id="1"/>
-      <w:bookmarkEnd w:id="1"/>
+      <w:bookmarkStart w:colFirst="0" w:colLast="0" w:name="_3r0v79a6lrye" w:id="3"/>
+      <w:bookmarkEnd w:id="3"/>
+      <w:r>
+        <w:rPr>
+          <w:rtl w:val="0"/>
+        </w:rPr>
+      </w:r>
+    </w:p>
+    <w:p>
+      <w:pPr>
+        <w:pStyle w:val="Heading4"/>
+        <w:keepNext w:val="0"/>
+        <w:keepLines w:val="0"/>
+        <w:spacing w:before="280" w:lineRule="auto"/>
+        <w:contextualSpacing w:val="0"/>
+        <w:rPr>
+          <w:sz w:val="28"/>
+          <w:szCs w:val="28"/>
+        </w:rPr>
+      </w:pPr>
+      <w:bookmarkStart w:colFirst="0" w:colLast="0" w:name="_z3k0bmplje6q" w:id="4"/>
+      <w:bookmarkEnd w:id="4"/>
+      <w:r>
+        <w:rPr>
+          <w:sz w:val="28"/>
+          <w:szCs w:val="28"/>
+          <w:rtl w:val="0"/>
+        </w:rPr>
+        <w:t xml:space="preserve"> Loss Function</w:t>
+      </w:r>
+    </w:p>
+    <w:p>
+      <w:pPr>
+        <w:ind w:left="0" w:firstLine="720"/>
+        <w:contextualSpacing w:val="0"/>
+        <w:rPr>
+          <w:sz w:val="24"/>
+          <w:szCs w:val="24"/>
+        </w:rPr>
+      </w:pPr>
+      <w:r>
+        <w:rPr>
+          <w:sz w:val="24"/>
+          <w:szCs w:val="24"/>
+          <w:rtl w:val="0"/>
+        </w:rPr>
+        <w:t xml:space="preserve">A </w:t>
+      </w:r>
       <w:r>
         <w:rPr>
           <w:b w:val="1"/>
-          <w:rtl w:val="0"/>
-        </w:rPr>
-        <w:t xml:space="preserve">XGBOOST</w:t>
-      </w:r>
+          <w:sz w:val="24"/>
+          <w:szCs w:val="24"/>
+          <w:rtl w:val="0"/>
+        </w:rPr>
+        <w:t xml:space="preserve">loss function</w:t>
+      </w:r>
+      <w:r>
+        <w:rPr>
+          <w:sz w:val="24"/>
+          <w:szCs w:val="24"/>
+          <w:rtl w:val="0"/>
+        </w:rPr>
+        <w:t xml:space="preserve"> or </w:t>
+      </w:r>
+      <w:r>
+        <w:rPr>
+          <w:b w:val="1"/>
+          <w:sz w:val="24"/>
+          <w:szCs w:val="24"/>
+          <w:rtl w:val="0"/>
+        </w:rPr>
+        <w:t xml:space="preserve">cost function</w:t>
+      </w:r>
+      <w:r>
+        <w:rPr>
+          <w:sz w:val="24"/>
+          <w:szCs w:val="24"/>
+          <w:rtl w:val="0"/>
+        </w:rPr>
+        <w:t xml:space="preserve"> is a function that maps an </w:t>
+      </w:r>
+      <w:r>
+        <w:rPr>
+          <w:sz w:val="24"/>
+          <w:szCs w:val="24"/>
+          <w:rtl w:val="0"/>
+        </w:rPr>
+        <w:t xml:space="preserve">event</w:t>
+      </w:r>
+      <w:r>
+        <w:rPr>
+          <w:sz w:val="24"/>
+          <w:szCs w:val="24"/>
+          <w:rtl w:val="0"/>
+        </w:rPr>
+        <w:t xml:space="preserve"> or values of</w:t>
+      </w:r>
+    </w:p>
+    <w:p>
+      <w:pPr>
+        <w:ind w:left="0" w:firstLine="0"/>
+        <w:contextualSpacing w:val="0"/>
+        <w:rPr>
+          <w:sz w:val="24"/>
+          <w:szCs w:val="24"/>
+        </w:rPr>
+      </w:pPr>
+      <w:r>
+        <w:rPr>
+          <w:sz w:val="24"/>
+          <w:szCs w:val="24"/>
+          <w:rtl w:val="0"/>
+        </w:rPr>
+        <w:t xml:space="preserve">one or more variables onto a </w:t>
+      </w:r>
+      <w:r>
+        <w:rPr>
+          <w:sz w:val="24"/>
+          <w:szCs w:val="24"/>
+          <w:rtl w:val="0"/>
+        </w:rPr>
+        <w:t xml:space="preserve">real number</w:t>
+      </w:r>
+      <w:r>
+        <w:rPr>
+          <w:sz w:val="24"/>
+          <w:szCs w:val="24"/>
+          <w:rtl w:val="0"/>
+        </w:rPr>
+        <w:t xml:space="preserve"> intuitively representing some </w:t>
+      </w:r>
+      <w:r>
+        <w:rPr>
+          <w:i w:val="1"/>
+          <w:sz w:val="24"/>
+          <w:szCs w:val="24"/>
+          <w:rtl w:val="0"/>
+        </w:rPr>
+        <w:t xml:space="preserve">"cost"</w:t>
+      </w:r>
+      <w:r>
+        <w:rPr>
+          <w:sz w:val="24"/>
+          <w:szCs w:val="24"/>
+          <w:rtl w:val="0"/>
+        </w:rPr>
+        <w:t xml:space="preserve"> associated with the event. An</w:t>
+      </w:r>
+      <w:hyperlink r:id="rId6">
+        <w:r>
+          <w:rPr>
+            <w:sz w:val="24"/>
+            <w:szCs w:val="24"/>
+            <w:rtl w:val="0"/>
+          </w:rPr>
+          <w:t xml:space="preserve"> </w:t>
+        </w:r>
+      </w:hyperlink>
+      <w:r>
+        <w:rPr>
+          <w:sz w:val="24"/>
+          <w:szCs w:val="24"/>
+          <w:rtl w:val="0"/>
+        </w:rPr>
+        <w:t xml:space="preserve">optimization problem</w:t>
+      </w:r>
+      <w:r>
+        <w:rPr>
+          <w:sz w:val="24"/>
+          <w:szCs w:val="24"/>
+          <w:rtl w:val="0"/>
+        </w:rPr>
+        <w:t xml:space="preserve"> seeks to minimize a loss function.</w:t>
+      </w:r>
+    </w:p>
+    <w:p>
+      <w:pPr>
+        <w:ind w:left="0" w:firstLine="0"/>
+        <w:contextualSpacing w:val="0"/>
+        <w:rPr>
+          <w:sz w:val="24"/>
+          <w:szCs w:val="24"/>
+        </w:rPr>
+      </w:pPr>
+      <w:r>
+        <w:rPr>
+          <w:rtl w:val="0"/>
+        </w:rPr>
+      </w:r>
+    </w:p>
+    <w:p>
+      <w:pPr>
+        <w:ind w:left="0" w:firstLine="720"/>
+        <w:contextualSpacing w:val="0"/>
+        <w:rPr>
+          <w:sz w:val="24"/>
+          <w:szCs w:val="24"/>
+        </w:rPr>
+      </w:pPr>
+      <w:r>
+        <w:rPr>
+          <w:sz w:val="24"/>
+          <w:szCs w:val="24"/>
+          <w:rtl w:val="0"/>
+        </w:rPr>
+        <w:t xml:space="preserve">The </w:t>
+      </w:r>
+      <w:r>
+        <w:rPr>
+          <w:i w:val="1"/>
+          <w:sz w:val="24"/>
+          <w:szCs w:val="24"/>
+          <w:rtl w:val="0"/>
+        </w:rPr>
+        <w:t xml:space="preserve">loss function</w:t>
+      </w:r>
+      <w:r>
+        <w:rPr>
+          <w:sz w:val="24"/>
+          <w:szCs w:val="24"/>
+          <w:rtl w:val="0"/>
+        </w:rPr>
+        <w:t xml:space="preserve"> used depends on the type of problem being solved.</w:t>
+      </w:r>
+    </w:p>
+    <w:p>
+      <w:pPr>
+        <w:contextualSpacing w:val="0"/>
+        <w:rPr>
+          <w:sz w:val="24"/>
+          <w:szCs w:val="24"/>
+        </w:rPr>
+      </w:pPr>
+      <w:r>
+        <w:rPr>
+          <w:sz w:val="24"/>
+          <w:szCs w:val="24"/>
+          <w:rtl w:val="0"/>
+        </w:rPr>
+        <w:t xml:space="preserve">It must be </w:t>
+      </w:r>
+      <w:r>
+        <w:rPr>
+          <w:i w:val="1"/>
+          <w:sz w:val="24"/>
+          <w:szCs w:val="24"/>
+          <w:rtl w:val="0"/>
+        </w:rPr>
+        <w:t xml:space="preserve">differentiable </w:t>
+      </w:r>
+      <w:r>
+        <w:rPr>
+          <w:sz w:val="24"/>
+          <w:szCs w:val="24"/>
+          <w:rtl w:val="0"/>
+        </w:rPr>
+        <w:t xml:space="preserve">(a </w:t>
+      </w:r>
+      <w:r>
+        <w:rPr>
+          <w:b w:val="1"/>
+          <w:sz w:val="24"/>
+          <w:szCs w:val="24"/>
+          <w:rtl w:val="0"/>
+        </w:rPr>
+        <w:t xml:space="preserve">differentiable function</w:t>
+      </w:r>
+      <w:r>
+        <w:rPr>
+          <w:sz w:val="24"/>
+          <w:szCs w:val="24"/>
+          <w:rtl w:val="0"/>
+        </w:rPr>
+        <w:t xml:space="preserve"> of one real variable is a function whose derivative exists at each point in its domain)</w:t>
+      </w:r>
+      <w:r>
+        <w:rPr>
+          <w:sz w:val="24"/>
+          <w:szCs w:val="24"/>
+          <w:rtl w:val="0"/>
+        </w:rPr>
+        <w:t xml:space="preserve">, but many standard loss functions are supported and you can define your own</w:t>
+      </w:r>
+      <w:r>
+        <w:rPr>
+          <w:sz w:val="24"/>
+          <w:szCs w:val="24"/>
+          <w:rtl w:val="0"/>
+        </w:rPr>
+        <w:t xml:space="preserve">. </w:t>
+      </w:r>
+      <w:r>
+        <w:rPr>
+          <w:sz w:val="24"/>
+          <w:szCs w:val="24"/>
+          <w:rtl w:val="0"/>
+        </w:rPr>
+        <w:t xml:space="preserve">For example, regression may use a squared error and classification may use logarithmic loss.</w:t>
+      </w:r>
+    </w:p>
+    <w:p>
+      <w:pPr>
+        <w:ind w:firstLine="720"/>
+        <w:contextualSpacing w:val="0"/>
+        <w:rPr>
+          <w:sz w:val="24"/>
+          <w:szCs w:val="24"/>
+        </w:rPr>
+      </w:pPr>
+      <w:r>
+        <w:rPr>
+          <w:sz w:val="24"/>
+          <w:szCs w:val="24"/>
+          <w:rtl w:val="0"/>
+        </w:rPr>
+        <w:t xml:space="preserve">A benefit of the gradient boosting framework is that a new boosting algorithm does not have to be derived for each loss function that may want to be used, instead, it is a generic enough framework that any differentiable loss function can be used.</w:t>
+      </w:r>
+    </w:p>
+    <w:p>
+      <w:pPr>
+        <w:pStyle w:val="Heading4"/>
+        <w:keepNext w:val="0"/>
+        <w:keepLines w:val="0"/>
+        <w:contextualSpacing w:val="0"/>
+        <w:rPr/>
+      </w:pPr>
+      <w:bookmarkStart w:colFirst="0" w:colLast="0" w:name="_5hd2a9t84a7g" w:id="5"/>
+      <w:bookmarkEnd w:id="5"/>
+      <w:r>
+        <w:rPr>
+          <w:rtl w:val="0"/>
+        </w:rPr>
+        <w:t xml:space="preserve">Weak Learner</w:t>
+      </w:r>
+    </w:p>
+    <w:p>
+      <w:pPr>
+        <w:ind w:firstLine="720"/>
+        <w:contextualSpacing w:val="0"/>
+        <w:rPr>
+          <w:sz w:val="24"/>
+          <w:szCs w:val="24"/>
+        </w:rPr>
+      </w:pPr>
+      <w:r>
+        <w:rPr>
+          <w:sz w:val="24"/>
+          <w:szCs w:val="24"/>
+          <w:rtl w:val="0"/>
+        </w:rPr>
+        <w:t xml:space="preserve">Decision trees are used as the weak learner in gradient boosting. Specifically regression trees are used that output real values for splits and whose output can be added together, allowing subsequent models outputs to be added and “correct” the residuals in the predictions.</w:t>
+      </w:r>
+    </w:p>
+    <w:p>
+      <w:pPr>
+        <w:contextualSpacing w:val="0"/>
+        <w:rPr>
+          <w:sz w:val="24"/>
+          <w:szCs w:val="24"/>
+        </w:rPr>
+      </w:pPr>
+      <w:r>
+        <w:rPr>
+          <w:rtl w:val="0"/>
+        </w:rPr>
+      </w:r>
+    </w:p>
+    <w:p>
+      <w:pPr>
+        <w:ind w:firstLine="720"/>
+        <w:contextualSpacing w:val="0"/>
+        <w:rPr>
+          <w:sz w:val="24"/>
+          <w:szCs w:val="24"/>
+        </w:rPr>
+      </w:pPr>
+      <w:r>
+        <w:rPr>
+          <w:sz w:val="24"/>
+          <w:szCs w:val="24"/>
+          <w:rtl w:val="0"/>
+        </w:rPr>
+        <w:t xml:space="preserve">Trees are constructed in a greedy manner, choosing the best split points based on purity scores like Gini or to minimize the loss. Initially, very short decision trees were used that only had a single split, called a decision stump. Larger trees can be used generally with 4-to-8 levels. It is common to constrain the weak learners in specific ways, such as a maximum number of layers, nodes, splits or leaf nodes.</w:t>
+      </w:r>
+    </w:p>
+    <w:p>
+      <w:pPr>
+        <w:contextualSpacing w:val="0"/>
+        <w:rPr>
+          <w:sz w:val="24"/>
+          <w:szCs w:val="24"/>
+        </w:rPr>
+      </w:pPr>
+      <w:r>
+        <w:rPr>
+          <w:sz w:val="24"/>
+          <w:szCs w:val="24"/>
+          <w:rtl w:val="0"/>
+        </w:rPr>
+        <w:t xml:space="preserve">This is to ensure that the learners remain weak, but can still be constructed in a greedy manner.</w:t>
+      </w:r>
+    </w:p>
+    <w:p>
+      <w:pPr>
+        <w:pStyle w:val="Heading4"/>
+        <w:keepNext w:val="0"/>
+        <w:keepLines w:val="0"/>
+        <w:spacing w:before="280" w:lineRule="auto"/>
+        <w:contextualSpacing w:val="0"/>
+        <w:rPr/>
+      </w:pPr>
+      <w:bookmarkStart w:colFirst="0" w:colLast="0" w:name="_6zt672c1gapt" w:id="6"/>
+      <w:bookmarkEnd w:id="6"/>
+      <w:r>
+        <w:rPr>
+          <w:rtl w:val="0"/>
+        </w:rPr>
+        <w:t xml:space="preserve"> Additive Model</w:t>
+      </w:r>
+    </w:p>
+    <w:p>
+      <w:pPr>
+        <w:contextualSpacing w:val="0"/>
+        <w:rPr>
+          <w:sz w:val="24"/>
+          <w:szCs w:val="24"/>
+        </w:rPr>
+      </w:pPr>
+      <w:r>
+        <w:rPr>
+          <w:rtl w:val="0"/>
+        </w:rPr>
+      </w:r>
+    </w:p>
+    <w:p>
+      <w:pPr>
+        <w:ind w:firstLine="720"/>
+        <w:contextualSpacing w:val="0"/>
+        <w:rPr>
+          <w:sz w:val="24"/>
+          <w:szCs w:val="24"/>
+        </w:rPr>
+      </w:pPr>
+      <w:r>
+        <w:rPr>
+          <w:sz w:val="24"/>
+          <w:szCs w:val="24"/>
+          <w:rtl w:val="0"/>
+        </w:rPr>
+        <w:t xml:space="preserve">Trees are added one at a time, and existing trees in the model are not changed. A gradient descent procedure is used to minimize the loss when adding trees. Traditionally, gradient descent is used to minimize a set of parameters, such as the coefficients in a regression equation or weights in a neural network. After calculating error or loss, the weights are updated to minimize that error.</w:t>
+      </w:r>
+    </w:p>
+    <w:p>
+      <w:pPr>
+        <w:contextualSpacing w:val="0"/>
+        <w:rPr>
+          <w:sz w:val="24"/>
+          <w:szCs w:val="24"/>
+        </w:rPr>
+      </w:pPr>
+      <w:r>
+        <w:rPr>
+          <w:sz w:val="24"/>
+          <w:szCs w:val="24"/>
+          <w:rtl w:val="0"/>
+        </w:rPr>
+        <w:t xml:space="preserve">Instead of parameters, we have </w:t>
+      </w:r>
+      <w:r>
+        <w:rPr>
+          <w:b w:val="1"/>
+          <w:sz w:val="24"/>
+          <w:szCs w:val="24"/>
+          <w:rtl w:val="0"/>
+        </w:rPr>
+        <w:t xml:space="preserve">weak learner sub-models </w:t>
+      </w:r>
+      <w:r>
+        <w:rPr>
+          <w:sz w:val="24"/>
+          <w:szCs w:val="24"/>
+          <w:rtl w:val="0"/>
+        </w:rPr>
+        <w:t xml:space="preserve">or more specifically decision trees. After calculating the loss, to perform the gradient descent procedure, we must </w:t>
+      </w:r>
+      <w:r>
+        <w:rPr>
+          <w:b w:val="1"/>
+          <w:sz w:val="24"/>
+          <w:szCs w:val="24"/>
+          <w:rtl w:val="0"/>
+        </w:rPr>
+        <w:t xml:space="preserve">add a tree to the model</w:t>
+      </w:r>
+      <w:r>
+        <w:rPr>
+          <w:sz w:val="24"/>
+          <w:szCs w:val="24"/>
+          <w:rtl w:val="0"/>
+        </w:rPr>
+        <w:t xml:space="preserve"> that reduces the loss (i.e. follow the gradient). We do this by parameterizing the tree, then modify the parameters of the tree and move in the right direction by reducing the residual loss.</w:t>
+      </w:r>
+    </w:p>
+    <w:p>
+      <w:pPr>
+        <w:contextualSpacing w:val="0"/>
+        <w:rPr>
+          <w:sz w:val="24"/>
+          <w:szCs w:val="24"/>
+        </w:rPr>
+      </w:pPr>
+      <w:r>
+        <w:rPr>
+          <w:rtl w:val="0"/>
+        </w:rPr>
+      </w:r>
+    </w:p>
+    <w:p>
+      <w:pPr>
+        <w:ind w:firstLine="720"/>
+        <w:contextualSpacing w:val="0"/>
+        <w:rPr>
+          <w:sz w:val="24"/>
+          <w:szCs w:val="24"/>
+        </w:rPr>
+      </w:pPr>
+      <w:r>
+        <w:rPr>
+          <w:sz w:val="24"/>
+          <w:szCs w:val="24"/>
+          <w:rtl w:val="0"/>
+        </w:rPr>
+        <w:t xml:space="preserve">Generally this approach is called </w:t>
+      </w:r>
+      <w:r>
+        <w:rPr>
+          <w:b w:val="1"/>
+          <w:sz w:val="24"/>
+          <w:szCs w:val="24"/>
+          <w:rtl w:val="0"/>
+        </w:rPr>
+        <w:t xml:space="preserve">functional gradient descent</w:t>
+      </w:r>
+      <w:r>
+        <w:rPr>
+          <w:sz w:val="24"/>
+          <w:szCs w:val="24"/>
+          <w:rtl w:val="0"/>
+        </w:rPr>
+        <w:t xml:space="preserve"> or </w:t>
+      </w:r>
+      <w:r>
+        <w:rPr>
+          <w:b w:val="1"/>
+          <w:sz w:val="24"/>
+          <w:szCs w:val="24"/>
+          <w:rtl w:val="0"/>
+        </w:rPr>
+        <w:t xml:space="preserve">gradient descent with functions</w:t>
+      </w:r>
+      <w:r>
+        <w:rPr>
+          <w:sz w:val="24"/>
+          <w:szCs w:val="24"/>
+          <w:rtl w:val="0"/>
+        </w:rPr>
+        <w:t xml:space="preserve">. One way to produce a weighted combination of classifiers which optimizes the cost is by gradient descent in function space. </w:t>
+      </w:r>
+    </w:p>
+    <w:p>
+      <w:pPr>
+        <w:ind w:firstLine="720"/>
+        <w:contextualSpacing w:val="0"/>
+        <w:rPr>
+          <w:sz w:val="24"/>
+          <w:szCs w:val="24"/>
+        </w:rPr>
+      </w:pPr>
+      <w:r>
+        <w:rPr>
+          <w:rtl w:val="0"/>
+        </w:rPr>
+      </w:r>
+    </w:p>
+    <w:p>
+      <w:pPr>
+        <w:ind w:firstLine="720"/>
+        <w:contextualSpacing w:val="0"/>
+        <w:rPr>
+          <w:sz w:val="24"/>
+          <w:szCs w:val="24"/>
+        </w:rPr>
+      </w:pPr>
+      <w:r>
+        <w:rPr>
+          <w:sz w:val="24"/>
+          <w:szCs w:val="24"/>
+          <w:rtl w:val="0"/>
+        </w:rPr>
+        <w:t xml:space="preserve">A fixed number of trees are added or training stops once loss reaches an acceptable level or no longer improves on an external validation dataset.</w:t>
+      </w:r>
+    </w:p>
+    <w:p>
+      <w:pPr>
+        <w:ind w:firstLine="720"/>
+        <w:contextualSpacing w:val="0"/>
+        <w:rPr>
+          <w:sz w:val="24"/>
+          <w:szCs w:val="24"/>
+        </w:rPr>
+      </w:pPr>
+      <w:r>
+        <w:rPr>
+          <w:rtl w:val="0"/>
+        </w:rPr>
+      </w:r>
+    </w:p>
+    <w:p>
+      <w:pPr>
+        <w:contextualSpacing w:val="0"/>
+        <w:rPr>
+          <w:sz w:val="24"/>
+          <w:szCs w:val="24"/>
+        </w:rPr>
+      </w:pPr>
+      <w:r>
+        <w:rPr>
+          <w:rtl w:val="0"/>
+        </w:rPr>
+      </w:r>
+    </w:p>
+    <w:p>
+      <w:pPr>
+        <w:ind w:firstLine="720"/>
+        <w:contextualSpacing w:val="0"/>
+        <w:rPr>
+          <w:sz w:val="24"/>
+          <w:szCs w:val="24"/>
+        </w:rPr>
+      </w:pPr>
+      <w:r>
+        <w:rPr>
+          <w:rtl w:val="0"/>
+        </w:rPr>
+      </w:r>
+    </w:p>
+    <w:p>
+      <w:pPr>
+        <w:ind w:firstLine="720"/>
+        <w:contextualSpacing w:val="0"/>
+        <w:rPr>
+          <w:sz w:val="24"/>
+          <w:szCs w:val="24"/>
+        </w:rPr>
+      </w:pPr>
+      <w:r>
+        <w:rPr>
+          <w:rtl w:val="0"/>
+        </w:rPr>
+      </w:r>
+    </w:p>
+    <w:p>
+      <w:pPr>
+        <w:ind w:firstLine="720"/>
+        <w:contextualSpacing w:val="0"/>
+        <w:rPr>
+          <w:sz w:val="24"/>
+          <w:szCs w:val="24"/>
+        </w:rPr>
+      </w:pPr>
+      <w:r>
+        <w:rPr>
+          <w:sz w:val="24"/>
+          <w:szCs w:val="24"/>
+          <w:rtl w:val="0"/>
+        </w:rPr>
+        <w:t xml:space="preserve">XGBoost is an implementation of </w:t>
+      </w:r>
+      <w:r>
+        <w:rPr>
+          <w:b w:val="1"/>
+          <w:i w:val="1"/>
+          <w:sz w:val="24"/>
+          <w:szCs w:val="24"/>
+          <w:rtl w:val="0"/>
+        </w:rPr>
+        <w:t xml:space="preserve">gradient boosted decision trees</w:t>
+      </w:r>
+      <w:r>
+        <w:rPr>
+          <w:sz w:val="24"/>
+          <w:szCs w:val="24"/>
+          <w:rtl w:val="0"/>
+        </w:rPr>
+        <w:t xml:space="preserve"> designed for speed and performance that is dominative competitive machine learning.</w:t>
+      </w:r>
+    </w:p>
+    <w:p>
+      <w:pPr>
+        <w:ind w:firstLine="720"/>
+        <w:contextualSpacing w:val="0"/>
+        <w:rPr>
+          <w:i w:val="1"/>
+          <w:sz w:val="24"/>
+          <w:szCs w:val="24"/>
+        </w:rPr>
+      </w:pPr>
       <w:r>
         <w:rPr>
           <w:rtl w:val="0"/>
@@ -60,25 +1042,51 @@
         <w:ind w:left="720" w:hanging="360"/>
         <w:contextualSpacing w:val="1"/>
         <w:rPr>
+          <w:sz w:val="24"/>
+          <w:szCs w:val="24"/>
           <w:u w:val="none"/>
         </w:rPr>
       </w:pPr>
       <w:r>
         <w:rPr>
+          <w:sz w:val="24"/>
+          <w:szCs w:val="24"/>
+          <w:rtl w:val="0"/>
+        </w:rPr>
+        <w:t xml:space="preserve">It now has integrations with </w:t>
+      </w:r>
+      <w:r>
+        <w:rPr>
           <w:i w:val="1"/>
           <w:sz w:val="24"/>
           <w:szCs w:val="24"/>
           <w:rtl w:val="0"/>
         </w:rPr>
-        <w:t xml:space="preserve">XGBoost</w:t>
-      </w:r>
-      <w:r>
-        <w:rPr>
-          <w:sz w:val="24"/>
-          <w:szCs w:val="24"/>
-          <w:rtl w:val="0"/>
-        </w:rPr>
-        <w:t xml:space="preserve"> is an open-source software library which provides the gradient boosting framework for C++, Java, Python, R, and Julia.</w:t>
+        <w:t xml:space="preserve">scikit-learn</w:t>
+      </w:r>
+      <w:r>
+        <w:rPr>
+          <w:sz w:val="24"/>
+          <w:szCs w:val="24"/>
+          <w:rtl w:val="0"/>
+        </w:rPr>
+        <w:t xml:space="preserve"> for </w:t>
+      </w:r>
+      <w:r>
+        <w:rPr>
+          <w:sz w:val="24"/>
+          <w:szCs w:val="24"/>
+          <w:rtl w:val="0"/>
+        </w:rPr>
+        <w:t xml:space="preserve">Python</w:t>
+      </w:r>
+      <w:r>
+        <w:rPr>
+          <w:sz w:val="24"/>
+          <w:szCs w:val="24"/>
+          <w:rtl w:val="0"/>
+        </w:rPr>
+        <w:t xml:space="preserve"> users</w:t>
       </w:r>
     </w:p>
     <w:p>
@@ -95,63 +1103,7 @@
           <w:u w:val="none"/>
         </w:rPr>
       </w:pPr>
-      <w:r>
-        <w:rPr>
-          <w:sz w:val="24"/>
-          <w:szCs w:val="24"/>
-          <w:rtl w:val="0"/>
-        </w:rPr>
-        <w:t xml:space="preserve">It now has integrations with </w:t>
-      </w:r>
-      <w:r>
-        <w:rPr>
-          <w:i w:val="1"/>
-          <w:sz w:val="24"/>
-          <w:szCs w:val="24"/>
-          <w:rtl w:val="0"/>
-        </w:rPr>
-        <w:t xml:space="preserve">scikit-learn</w:t>
-      </w:r>
-      <w:r>
-        <w:rPr>
-          <w:sz w:val="24"/>
-          <w:szCs w:val="24"/>
-          <w:rtl w:val="0"/>
-        </w:rPr>
-        <w:t xml:space="preserve"> for </w:t>
-      </w:r>
-      <w:r>
-        <w:rPr>
-          <w:sz w:val="24"/>
-          <w:szCs w:val="24"/>
-          <w:rtl w:val="0"/>
-        </w:rPr>
-        <w:t xml:space="preserve">Python</w:t>
-      </w:r>
-      <w:r>
-        <w:rPr>
-          <w:sz w:val="24"/>
-          <w:szCs w:val="24"/>
-          <w:rtl w:val="0"/>
-        </w:rPr>
-        <w:t xml:space="preserve"> users</w:t>
-      </w:r>
-    </w:p>
-    <w:p>
-      <w:pPr>
-        <w:numPr>
-          <w:ilvl w:val="0"/>
-          <w:numId w:val="3"/>
-        </w:numPr>
-        <w:ind w:left="720" w:hanging="360"/>
-        <w:contextualSpacing w:val="1"/>
-        <w:rPr>
-          <w:sz w:val="24"/>
-          <w:szCs w:val="24"/>
-          <w:u w:val="none"/>
-        </w:rPr>
-      </w:pPr>
-      <w:hyperlink r:id="rId6">
+      <w:hyperlink r:id="rId7">
         <w:r>
           <w:rPr>
             <w:color w:val="1155cc"/>
@@ -185,7 +1137,7 @@
           <w:szCs w:val="24"/>
         </w:rPr>
       </w:pPr>
-      <w:hyperlink r:id="rId7">
+      <w:hyperlink r:id="rId8">
         <w:r>
           <w:rPr>
             <w:color w:val="1155cc"/>
@@ -220,7 +1172,7 @@
           <w:u w:val="none"/>
         </w:rPr>
       </w:pPr>
-      <w:hyperlink r:id="rId8">
+      <w:hyperlink r:id="rId9">
         <w:r>
           <w:rPr>
             <w:color w:val="1155cc"/>
@@ -249,8 +1201,8 @@
           <w:b w:val="1"/>
         </w:rPr>
       </w:pPr>
-      <w:bookmarkStart w:colFirst="0" w:colLast="0" w:name="_4w8064c4y72w" w:id="2"/>
-      <w:bookmarkEnd w:id="2"/>
+      <w:bookmarkStart w:colFirst="0" w:colLast="0" w:name="_4w8064c4y72w" w:id="7"/>
+      <w:bookmarkEnd w:id="7"/>
       <w:r>
         <w:rPr>
           <w:b w:val="1"/>
@@ -272,7 +1224,7 @@
           <w:szCs w:val="24"/>
         </w:rPr>
       </w:pPr>
-      <w:hyperlink r:id="rId9">
+      <w:hyperlink r:id="rId10">
         <w:r>
           <w:rPr>
             <w:color w:val="1155cc"/>
@@ -424,7 +1376,7 @@
           <w:u w:val="none"/>
         </w:rPr>
       </w:pPr>
-      <w:hyperlink r:id="rId10">
+      <w:hyperlink r:id="rId11">
         <w:r>
           <w:rPr>
             <w:color w:val="1155cc"/>
@@ -467,8 +1419,8 @@
           <w:b w:val="1"/>
         </w:rPr>
       </w:pPr>
-      <w:bookmarkStart w:colFirst="0" w:colLast="0" w:name="_udb7p1qkb74h" w:id="3"/>
-      <w:bookmarkEnd w:id="3"/>
+      <w:bookmarkStart w:colFirst="0" w:colLast="0" w:name="_udb7p1qkb74h" w:id="8"/>
+      <w:bookmarkEnd w:id="8"/>
       <w:r>
         <w:rPr>
           <w:b w:val="1"/>
@@ -530,7 +1482,7 @@
           <w:u w:val="none"/>
         </w:rPr>
       </w:pPr>
-      <w:hyperlink r:id="rId11">
+      <w:hyperlink r:id="rId12">
         <w:r>
           <w:rPr>
             <w:color w:val="1155cc"/>
@@ -562,7 +1514,7 @@
           <w:u w:val="none"/>
         </w:rPr>
       </w:pPr>
-      <w:hyperlink r:id="rId12">
+      <w:hyperlink r:id="rId13">
         <w:r>
           <w:rPr>
             <w:color w:val="1155cc"/>
@@ -617,7 +1569,7 @@
           <w:u w:val="none"/>
         </w:rPr>
       </w:pPr>
-      <w:hyperlink r:id="rId13">
+      <w:hyperlink r:id="rId14">
         <w:r>
           <w:rPr>
             <w:color w:val="1155cc"/>
@@ -1063,6 +2015,116 @@
       </w:rPr>
     </w:lvl>
   </w:abstractNum>
+  <w:abstractNum w:abstractNumId="4">
+    <w:lvl w:ilvl="0">
+      <w:start w:val="1"/>
+      <w:numFmt w:val="decimal"/>
+      <w:lvlText w:val="%1."/>
+      <w:lvlJc w:val="left"/>
+      <w:pPr>
+        <w:ind w:left="1440" w:hanging="360"/>
+      </w:pPr>
+      <w:rPr>
+        <w:u w:val="none"/>
+      </w:rPr>
+    </w:lvl>
+    <w:lvl w:ilvl="1">
+      <w:start w:val="1"/>
+      <w:numFmt w:val="lowerLetter"/>
+      <w:lvlText w:val="%2."/>
+      <w:lvlJc w:val="left"/>
+      <w:pPr>
+        <w:ind w:left="2160" w:hanging="360"/>
+      </w:pPr>
+      <w:rPr>
+        <w:u w:val="none"/>
+      </w:rPr>
+    </w:lvl>
+    <w:lvl w:ilvl="2">
+      <w:start w:val="1"/>
+      <w:numFmt w:val="lowerRoman"/>
+      <w:lvlText w:val="%3."/>
+      <w:lvlJc w:val="left"/>
+      <w:pPr>
+        <w:ind w:left="2880" w:hanging="360"/>
+      </w:pPr>
+      <w:rPr>
+        <w:u w:val="none"/>
+      </w:rPr>
+    </w:lvl>
+    <w:lvl w:ilvl="3">
+      <w:start w:val="1"/>
+      <w:numFmt w:val="decimal"/>
+      <w:lvlText w:val="%4."/>
+      <w:lvlJc w:val="left"/>
+      <w:pPr>
+        <w:ind w:left="3600" w:hanging="360"/>
+      </w:pPr>
+      <w:rPr>
+        <w:u w:val="none"/>
+      </w:rPr>
+    </w:lvl>
+    <w:lvl w:ilvl="4">
+      <w:start w:val="1"/>
+      <w:numFmt w:val="lowerLetter"/>
+      <w:lvlText w:val="%5."/>
+      <w:lvlJc w:val="left"/>
+      <w:pPr>
+        <w:ind w:left="4320" w:hanging="360"/>
+      </w:pPr>
+      <w:rPr>
+        <w:u w:val="none"/>
+      </w:rPr>
+    </w:lvl>
+    <w:lvl w:ilvl="5">
+      <w:start w:val="1"/>
+      <w:numFmt w:val="lowerRoman"/>
+      <w:lvlText w:val="%6."/>
+      <w:lvlJc w:val="left"/>
+      <w:pPr>
+        <w:ind w:left="5040" w:hanging="360"/>
+      </w:pPr>
+      <w:rPr>
+        <w:u w:val="none"/>
+      </w:rPr>
+    </w:lvl>
+    <w:lvl w:ilvl="6">
+      <w:start w:val="1"/>
+      <w:numFmt w:val="decimal"/>
+      <w:lvlText w:val="%7."/>
+      <w:lvlJc w:val="left"/>
+      <w:pPr>
+        <w:ind w:left="5760" w:hanging="360"/>
+      </w:pPr>
+      <w:rPr>
+        <w:u w:val="none"/>
+      </w:rPr>
+    </w:lvl>
+    <w:lvl w:ilvl="7">
+      <w:start w:val="1"/>
+      <w:numFmt w:val="lowerLetter"/>
+      <w:lvlText w:val="%8."/>
+      <w:lvlJc w:val="left"/>
+      <w:pPr>
+        <w:ind w:left="6480" w:hanging="360"/>
+      </w:pPr>
+      <w:rPr>
+        <w:u w:val="none"/>
+      </w:rPr>
+    </w:lvl>
+    <w:lvl w:ilvl="8">
+      <w:start w:val="1"/>
+      <w:numFmt w:val="lowerRoman"/>
+      <w:lvlText w:val="%9."/>
+      <w:lvlJc w:val="left"/>
+      <w:pPr>
+        <w:ind w:left="7200" w:hanging="360"/>
+      </w:pPr>
+      <w:rPr>
+        <w:u w:val="none"/>
+      </w:rPr>
+    </w:lvl>
+  </w:abstractNum>
   <w:num w:numId="1">
     <w:abstractNumId w:val="1"/>
   </w:num>
@@ -1071,6 +2133,9 @@
   </w:num>
   <w:num w:numId="3">
     <w:abstractNumId w:val="3"/>
+  </w:num>
+  <w:num w:numId="4">
+    <w:abstractNumId w:val="4"/>
   </w:num>
 </w:numbering>
 </file>
@@ -1176,8 +2241,8 @@
     </w:pPr>
     <w:rPr>
       <w:color w:val="666666"/>
-      <w:sz w:val="24"/>
-      <w:szCs w:val="24"/>
+      <w:sz w:val="28"/>
+      <w:szCs w:val="28"/>
     </w:rPr>
   </w:style>
   <w:style w:type="paragraph" w:styleId="Heading5">

</xml_diff>

<commit_message>
Fichero de modelos de machine learning modificado
</commit_message>
<xml_diff>
--- a/MachineLearning/Machine Learning Models.docx
+++ b/MachineLearning/Machine Learning Models.docx
@@ -4,7 +4,7 @@
   <w:body>
     <w:p>
       <w:pPr>
-        <w:pStyle w:val="Heading1"/>
+        <w:pStyle w:val="Title"/>
         <w:contextualSpacing w:val="0"/>
         <w:rPr>
           <w:i w:val="1"/>
@@ -32,7 +32,7 @@
     </w:p>
     <w:p>
       <w:pPr>
-        <w:pStyle w:val="Heading2"/>
+        <w:pStyle w:val="Heading1"/>
         <w:contextualSpacing w:val="0"/>
         <w:rPr>
           <w:b w:val="1"/>
@@ -50,20 +50,49 @@
     </w:p>
     <w:p>
       <w:pPr>
+        <w:pStyle w:val="Heading2"/>
+        <w:contextualSpacing w:val="0"/>
+        <w:rPr/>
+      </w:pPr>
+      <w:bookmarkStart w:colFirst="0" w:colLast="0" w:name="_kaqrp1qr0s4e" w:id="2"/>
+      <w:bookmarkEnd w:id="2"/>
+      <w:r>
+        <w:rPr>
+          <w:i w:val="1"/>
+          <w:sz w:val="36"/>
+          <w:szCs w:val="36"/>
+          <w:rtl w:val="0"/>
+        </w:rPr>
+        <w:t xml:space="preserve">Gradient Boosting</w:t>
+      </w:r>
+      <w:r>
+        <w:rPr>
+          <w:rtl w:val="0"/>
+        </w:rPr>
+      </w:r>
+    </w:p>
+    <w:p>
+      <w:pPr>
         <w:pStyle w:val="Heading3"/>
         <w:contextualSpacing w:val="0"/>
         <w:rPr>
           <w:b w:val="1"/>
-        </w:rPr>
-      </w:pPr>
-      <w:bookmarkStart w:colFirst="0" w:colLast="0" w:name="_r5ykzsxnxwbx" w:id="2"/>
-      <w:bookmarkEnd w:id="2"/>
-      <w:r>
-        <w:rPr>
-          <w:b w:val="1"/>
-          <w:rtl w:val="0"/>
-        </w:rPr>
-        <w:t xml:space="preserve">Gradient Boosting</w:t>
+          <w:sz w:val="32"/>
+          <w:szCs w:val="32"/>
+        </w:rPr>
+      </w:pPr>
+      <w:bookmarkStart w:colFirst="0" w:colLast="0" w:name="_oyyyg61ledj2" w:id="3"/>
+      <w:bookmarkEnd w:id="3"/>
+      <w:r>
+        <w:rPr>
+          <w:rtl w:val="0"/>
+        </w:rPr>
+        <w:t xml:space="preserve">Definition</w:t>
+      </w:r>
+      <w:r>
+        <w:rPr>
+          <w:rtl w:val="0"/>
+        </w:rPr>
       </w:r>
     </w:p>
     <w:p>
@@ -197,7 +226,7 @@
       <w:pPr>
         <w:numPr>
           <w:ilvl w:val="0"/>
-          <w:numId w:val="4"/>
+          <w:numId w:val="7"/>
         </w:numPr>
         <w:ind w:left="1440" w:hanging="360"/>
         <w:contextualSpacing w:val="1"/>
@@ -236,7 +265,7 @@
       <w:pPr>
         <w:numPr>
           <w:ilvl w:val="0"/>
-          <w:numId w:val="4"/>
+          <w:numId w:val="7"/>
         </w:numPr>
         <w:ind w:left="1440" w:hanging="360"/>
         <w:contextualSpacing w:val="1"/>
@@ -275,7 +304,7 @@
       <w:pPr>
         <w:numPr>
           <w:ilvl w:val="0"/>
-          <w:numId w:val="4"/>
+          <w:numId w:val="7"/>
         </w:numPr>
         <w:ind w:left="1440" w:hanging="360"/>
         <w:contextualSpacing w:val="1"/>
@@ -319,8 +348,8 @@
         <w:contextualSpacing w:val="0"/>
         <w:rPr/>
       </w:pPr>
-      <w:bookmarkStart w:colFirst="0" w:colLast="0" w:name="_3r0v79a6lrye" w:id="3"/>
-      <w:bookmarkEnd w:id="3"/>
+      <w:bookmarkStart w:colFirst="0" w:colLast="0" w:name="_3r0v79a6lrye" w:id="4"/>
+      <w:bookmarkEnd w:id="4"/>
       <w:r>
         <w:rPr>
           <w:rtl w:val="0"/>
@@ -339,8 +368,8 @@
           <w:szCs w:val="28"/>
         </w:rPr>
       </w:pPr>
-      <w:bookmarkStart w:colFirst="0" w:colLast="0" w:name="_z3k0bmplje6q" w:id="4"/>
-      <w:bookmarkEnd w:id="4"/>
+      <w:bookmarkStart w:colFirst="0" w:colLast="0" w:name="_z3k0bmplje6q" w:id="5"/>
+      <w:bookmarkEnd w:id="5"/>
       <w:r>
         <w:rPr>
           <w:sz w:val="28"/>
@@ -466,7 +495,15 @@
           <w:szCs w:val="24"/>
           <w:rtl w:val="0"/>
         </w:rPr>
-        <w:t xml:space="preserve"> associated with the event. An</w:t>
+        <w:t xml:space="preserve"> </w:t>
+      </w:r>
+      <w:r>
+        <w:rPr>
+          <w:sz w:val="24"/>
+          <w:szCs w:val="24"/>
+          <w:rtl w:val="0"/>
+        </w:rPr>
+        <w:t xml:space="preserve">associated with the event. An</w:t>
       </w:r>
       <w:hyperlink r:id="rId6">
         <w:r>
@@ -646,8 +683,8 @@
         <w:contextualSpacing w:val="0"/>
         <w:rPr/>
       </w:pPr>
-      <w:bookmarkStart w:colFirst="0" w:colLast="0" w:name="_5hd2a9t84a7g" w:id="5"/>
-      <w:bookmarkEnd w:id="5"/>
+      <w:bookmarkStart w:colFirst="0" w:colLast="0" w:name="_5hd2a9t84a7g" w:id="6"/>
+      <w:bookmarkEnd w:id="6"/>
       <w:r>
         <w:rPr>
           <w:rtl w:val="0"/>
@@ -731,8 +768,8 @@
         <w:contextualSpacing w:val="0"/>
         <w:rPr/>
       </w:pPr>
-      <w:bookmarkStart w:colFirst="0" w:colLast="0" w:name="_6zt672c1gapt" w:id="6"/>
-      <w:bookmarkEnd w:id="6"/>
+      <w:bookmarkStart w:colFirst="0" w:colLast="0" w:name="_6zt672c1gapt" w:id="7"/>
+      <w:bookmarkEnd w:id="7"/>
       <w:r>
         <w:rPr>
           <w:rtl w:val="0"/>
@@ -939,16 +976,20 @@
     </w:p>
     <w:p>
       <w:pPr>
-        <w:contextualSpacing w:val="0"/>
-        <w:rPr>
-          <w:sz w:val="24"/>
-          <w:szCs w:val="24"/>
-        </w:rPr>
-      </w:pPr>
-      <w:r>
-        <w:rPr>
-          <w:rtl w:val="0"/>
-        </w:rPr>
+        <w:pStyle w:val="Heading3"/>
+        <w:keepNext w:val="0"/>
+        <w:keepLines w:val="0"/>
+        <w:spacing w:after="80" w:lineRule="auto"/>
+        <w:contextualSpacing w:val="0"/>
+        <w:rPr/>
+      </w:pPr>
+      <w:bookmarkStart w:colFirst="0" w:colLast="0" w:name="_6gvecf8scgj" w:id="8"/>
+      <w:bookmarkEnd w:id="8"/>
+      <w:r>
+        <w:rPr>
+          <w:rtl w:val="0"/>
+        </w:rPr>
+        <w:t xml:space="preserve">Improvements to Basic Gradient Boosting</w:t>
       </w:r>
     </w:p>
     <w:p>
@@ -962,8 +1003,125 @@
       </w:pPr>
       <w:r>
         <w:rPr>
-          <w:rtl w:val="0"/>
-        </w:rPr>
+          <w:sz w:val="24"/>
+          <w:szCs w:val="24"/>
+          <w:rtl w:val="0"/>
+        </w:rPr>
+        <w:t xml:space="preserve">Gradient boosting is a greedy algorithm and can overfit a training dataset quickly. It can benefit from regularization methods that penalize various parts of the algorithm and generally improve the performance of the algorithm by reducing overfitting. In this this section we will look at 4 enhancements to basic gradient boosting:</w:t>
+      </w:r>
+    </w:p>
+    <w:p>
+      <w:pPr>
+        <w:numPr>
+          <w:ilvl w:val="0"/>
+          <w:numId w:val="5"/>
+        </w:numPr>
+        <w:ind w:left="1440" w:hanging="360"/>
+        <w:contextualSpacing w:val="1"/>
+        <w:rPr>
+          <w:i w:val="1"/>
+          <w:sz w:val="24"/>
+          <w:szCs w:val="24"/>
+        </w:rPr>
+      </w:pPr>
+      <w:r>
+        <w:rPr>
+          <w:i w:val="1"/>
+          <w:sz w:val="24"/>
+          <w:szCs w:val="24"/>
+          <w:rtl w:val="0"/>
+        </w:rPr>
+        <w:t xml:space="preserve">Tree Constraints</w:t>
+      </w:r>
+    </w:p>
+    <w:p>
+      <w:pPr>
+        <w:numPr>
+          <w:ilvl w:val="0"/>
+          <w:numId w:val="5"/>
+        </w:numPr>
+        <w:ind w:left="1440" w:hanging="360"/>
+        <w:contextualSpacing w:val="1"/>
+        <w:rPr>
+          <w:i w:val="1"/>
+          <w:sz w:val="24"/>
+          <w:szCs w:val="24"/>
+        </w:rPr>
+      </w:pPr>
+      <w:r>
+        <w:rPr>
+          <w:i w:val="1"/>
+          <w:sz w:val="24"/>
+          <w:szCs w:val="24"/>
+          <w:rtl w:val="0"/>
+        </w:rPr>
+        <w:t xml:space="preserve">Shrinkage</w:t>
+      </w:r>
+    </w:p>
+    <w:p>
+      <w:pPr>
+        <w:numPr>
+          <w:ilvl w:val="0"/>
+          <w:numId w:val="5"/>
+        </w:numPr>
+        <w:ind w:left="1440" w:hanging="360"/>
+        <w:contextualSpacing w:val="1"/>
+        <w:rPr>
+          <w:i w:val="1"/>
+          <w:sz w:val="24"/>
+          <w:szCs w:val="24"/>
+        </w:rPr>
+      </w:pPr>
+      <w:r>
+        <w:rPr>
+          <w:i w:val="1"/>
+          <w:sz w:val="24"/>
+          <w:szCs w:val="24"/>
+          <w:rtl w:val="0"/>
+        </w:rPr>
+        <w:t xml:space="preserve">Random sampling</w:t>
+      </w:r>
+    </w:p>
+    <w:p>
+      <w:pPr>
+        <w:numPr>
+          <w:ilvl w:val="0"/>
+          <w:numId w:val="5"/>
+        </w:numPr>
+        <w:ind w:left="1440" w:hanging="360"/>
+        <w:contextualSpacing w:val="1"/>
+        <w:rPr>
+          <w:i w:val="1"/>
+          <w:sz w:val="24"/>
+          <w:szCs w:val="24"/>
+        </w:rPr>
+      </w:pPr>
+      <w:r>
+        <w:rPr>
+          <w:i w:val="1"/>
+          <w:sz w:val="24"/>
+          <w:szCs w:val="24"/>
+          <w:rtl w:val="0"/>
+        </w:rPr>
+        <w:t xml:space="preserve">Penalized Learning</w:t>
+      </w:r>
+    </w:p>
+    <w:p>
+      <w:pPr>
+        <w:pStyle w:val="Heading4"/>
+        <w:keepNext w:val="0"/>
+        <w:keepLines w:val="0"/>
+        <w:spacing w:before="280" w:lineRule="auto"/>
+        <w:contextualSpacing w:val="0"/>
+        <w:rPr/>
+      </w:pPr>
+      <w:bookmarkStart w:colFirst="0" w:colLast="0" w:name="_43a77y3a56px" w:id="9"/>
+      <w:bookmarkEnd w:id="9"/>
+      <w:r>
+        <w:rPr>
+          <w:rtl w:val="0"/>
+        </w:rPr>
+        <w:t xml:space="preserve">Tree Constraints</w:t>
       </w:r>
     </w:p>
     <w:p>
@@ -977,60 +1135,28 @@
       </w:pPr>
       <w:r>
         <w:rPr>
-          <w:rtl w:val="0"/>
-        </w:rPr>
-      </w:r>
-    </w:p>
-    <w:p>
-      <w:pPr>
-        <w:ind w:firstLine="720"/>
-        <w:contextualSpacing w:val="0"/>
-        <w:rPr>
-          <w:sz w:val="24"/>
-          <w:szCs w:val="24"/>
-        </w:rPr>
-      </w:pPr>
-      <w:r>
-        <w:rPr>
-          <w:sz w:val="24"/>
-          <w:szCs w:val="24"/>
-          <w:rtl w:val="0"/>
-        </w:rPr>
-        <w:t xml:space="preserve">XGBoost is an implementation of </w:t>
-      </w:r>
-      <w:r>
-        <w:rPr>
-          <w:b w:val="1"/>
-          <w:i w:val="1"/>
-          <w:sz w:val="24"/>
-          <w:szCs w:val="24"/>
-          <w:rtl w:val="0"/>
-        </w:rPr>
-        <w:t xml:space="preserve">gradient boosted decision trees</w:t>
-      </w:r>
-      <w:r>
-        <w:rPr>
-          <w:sz w:val="24"/>
-          <w:szCs w:val="24"/>
-          <w:rtl w:val="0"/>
-        </w:rPr>
-        <w:t xml:space="preserve"> designed for speed and performance that is dominative competitive machine learning.</w:t>
-      </w:r>
-    </w:p>
-    <w:p>
-      <w:pPr>
-        <w:ind w:firstLine="720"/>
-        <w:contextualSpacing w:val="0"/>
-        <w:rPr>
-          <w:i w:val="1"/>
-          <w:sz w:val="24"/>
-          <w:szCs w:val="24"/>
-        </w:rPr>
-      </w:pPr>
-      <w:r>
-        <w:rPr>
-          <w:rtl w:val="0"/>
-        </w:rPr>
+          <w:sz w:val="24"/>
+          <w:szCs w:val="24"/>
+          <w:rtl w:val="0"/>
+        </w:rPr>
+        <w:t xml:space="preserve">It is important that the weak learners have skill but remain weak. There are a number of ways that the trees can be constrained. A good general heuristic is that the more constrained tree creation is, the more trees you will need in the model, and the reverse, where less constrained individual trees, the fewer trees that will be required.</w:t>
+      </w:r>
+    </w:p>
+    <w:p>
+      <w:pPr>
+        <w:contextualSpacing w:val="0"/>
+        <w:rPr>
+          <w:sz w:val="24"/>
+          <w:szCs w:val="24"/>
+        </w:rPr>
+      </w:pPr>
+      <w:r>
+        <w:rPr>
+          <w:sz w:val="24"/>
+          <w:szCs w:val="24"/>
+          <w:rtl w:val="0"/>
+        </w:rPr>
+        <w:t xml:space="preserve">Below are some constraints that can be imposed on the construction of decision trees:</w:t>
       </w:r>
     </w:p>
     <w:p>
@@ -1044,49 +1170,24 @@
         <w:rPr>
           <w:sz w:val="24"/>
           <w:szCs w:val="24"/>
-          <w:u w:val="none"/>
-        </w:rPr>
-      </w:pPr>
-      <w:r>
-        <w:rPr>
-          <w:sz w:val="24"/>
-          <w:szCs w:val="24"/>
-          <w:rtl w:val="0"/>
-        </w:rPr>
-        <w:t xml:space="preserve">It now has integrations with </w:t>
-      </w:r>
-      <w:r>
-        <w:rPr>
-          <w:i w:val="1"/>
-          <w:sz w:val="24"/>
-          <w:szCs w:val="24"/>
-          <w:rtl w:val="0"/>
-        </w:rPr>
-        <w:t xml:space="preserve">scikit-learn</w:t>
-      </w:r>
-      <w:r>
-        <w:rPr>
-          <w:sz w:val="24"/>
-          <w:szCs w:val="24"/>
-          <w:rtl w:val="0"/>
-        </w:rPr>
-        <w:t xml:space="preserve"> for </w:t>
-      </w:r>
-      <w:r>
-        <w:rPr>
-          <w:sz w:val="24"/>
-          <w:szCs w:val="24"/>
-          <w:rtl w:val="0"/>
-        </w:rPr>
-        <w:t xml:space="preserve">Python</w:t>
-      </w:r>
-      <w:r>
-        <w:rPr>
-          <w:sz w:val="24"/>
-          <w:szCs w:val="24"/>
-          <w:rtl w:val="0"/>
-        </w:rPr>
-        <w:t xml:space="preserve"> users</w:t>
+        </w:rPr>
+      </w:pPr>
+      <w:r>
+        <w:rPr>
+          <w:b w:val="1"/>
+          <w:sz w:val="24"/>
+          <w:szCs w:val="24"/>
+          <w:rtl w:val="0"/>
+        </w:rPr>
+        <w:t xml:space="preserve">Number of trees</w:t>
+      </w:r>
+      <w:r>
+        <w:rPr>
+          <w:sz w:val="24"/>
+          <w:szCs w:val="24"/>
+          <w:rtl w:val="0"/>
+        </w:rPr>
+        <w:t xml:space="preserve">, generally adding more trees to the model can be very slow to overfit. The advice is to keep adding trees until no further improvement is observed.</w:t>
       </w:r>
     </w:p>
     <w:p>
@@ -1100,10 +1201,877 @@
         <w:rPr>
           <w:sz w:val="24"/>
           <w:szCs w:val="24"/>
+        </w:rPr>
+      </w:pPr>
+      <w:r>
+        <w:rPr>
+          <w:b w:val="1"/>
+          <w:sz w:val="24"/>
+          <w:szCs w:val="24"/>
+          <w:rtl w:val="0"/>
+        </w:rPr>
+        <w:t xml:space="preserve">Tree depth</w:t>
+      </w:r>
+      <w:r>
+        <w:rPr>
+          <w:sz w:val="24"/>
+          <w:szCs w:val="24"/>
+          <w:rtl w:val="0"/>
+        </w:rPr>
+        <w:t xml:space="preserve">, deeper trees are more complex trees and shorter trees are preferred. Generally, better results are seen with 4-8 levels.</w:t>
+      </w:r>
+    </w:p>
+    <w:p>
+      <w:pPr>
+        <w:numPr>
+          <w:ilvl w:val="0"/>
+          <w:numId w:val="3"/>
+        </w:numPr>
+        <w:ind w:left="720" w:hanging="360"/>
+        <w:contextualSpacing w:val="1"/>
+        <w:rPr>
+          <w:sz w:val="24"/>
+          <w:szCs w:val="24"/>
+        </w:rPr>
+      </w:pPr>
+      <w:r>
+        <w:rPr>
+          <w:b w:val="1"/>
+          <w:sz w:val="24"/>
+          <w:szCs w:val="24"/>
+          <w:rtl w:val="0"/>
+        </w:rPr>
+        <w:t xml:space="preserve">Number of nodes or number of leaves</w:t>
+      </w:r>
+      <w:r>
+        <w:rPr>
+          <w:sz w:val="24"/>
+          <w:szCs w:val="24"/>
+          <w:rtl w:val="0"/>
+        </w:rPr>
+        <w:t xml:space="preserve">, like depth, this can constrain the size of the tree, but is not constrained to a symmetrical structure if other constraints are used.</w:t>
+      </w:r>
+    </w:p>
+    <w:p>
+      <w:pPr>
+        <w:numPr>
+          <w:ilvl w:val="0"/>
+          <w:numId w:val="3"/>
+        </w:numPr>
+        <w:ind w:left="720" w:hanging="360"/>
+        <w:contextualSpacing w:val="1"/>
+        <w:rPr>
+          <w:sz w:val="24"/>
+          <w:szCs w:val="24"/>
+        </w:rPr>
+      </w:pPr>
+      <w:r>
+        <w:rPr>
+          <w:b w:val="1"/>
+          <w:sz w:val="24"/>
+          <w:szCs w:val="24"/>
+          <w:rtl w:val="0"/>
+        </w:rPr>
+        <w:t xml:space="preserve">Number of observations per split</w:t>
+      </w:r>
+      <w:r>
+        <w:rPr>
+          <w:sz w:val="24"/>
+          <w:szCs w:val="24"/>
+          <w:rtl w:val="0"/>
+        </w:rPr>
+        <w:t xml:space="preserve"> imposes a minimum constraint on the amount of training data at a training node before a split can be considered</w:t>
+      </w:r>
+    </w:p>
+    <w:p>
+      <w:pPr>
+        <w:numPr>
+          <w:ilvl w:val="0"/>
+          <w:numId w:val="3"/>
+        </w:numPr>
+        <w:ind w:left="720" w:hanging="360"/>
+        <w:contextualSpacing w:val="1"/>
+        <w:rPr>
+          <w:sz w:val="24"/>
+          <w:szCs w:val="24"/>
+        </w:rPr>
+      </w:pPr>
+      <w:r>
+        <w:rPr>
+          <w:b w:val="1"/>
+          <w:sz w:val="24"/>
+          <w:szCs w:val="24"/>
+          <w:rtl w:val="0"/>
+        </w:rPr>
+        <w:t xml:space="preserve">Minimum improvement to loss</w:t>
+      </w:r>
+      <w:r>
+        <w:rPr>
+          <w:sz w:val="24"/>
+          <w:szCs w:val="24"/>
+          <w:rtl w:val="0"/>
+        </w:rPr>
+        <w:t xml:space="preserve"> is a constraint on the improvement of any split added to a tree.</w:t>
+      </w:r>
+    </w:p>
+    <w:p>
+      <w:pPr>
+        <w:contextualSpacing w:val="0"/>
+        <w:rPr>
+          <w:i w:val="1"/>
+          <w:sz w:val="24"/>
+          <w:szCs w:val="24"/>
+        </w:rPr>
+      </w:pPr>
+      <w:r>
+        <w:rPr>
+          <w:rtl w:val="0"/>
+        </w:rPr>
+      </w:r>
+    </w:p>
+    <w:p>
+      <w:pPr>
+        <w:pStyle w:val="Heading4"/>
+        <w:keepNext w:val="0"/>
+        <w:keepLines w:val="0"/>
+        <w:spacing w:before="280" w:lineRule="auto"/>
+        <w:contextualSpacing w:val="0"/>
+        <w:rPr/>
+      </w:pPr>
+      <w:bookmarkStart w:colFirst="0" w:colLast="0" w:name="_h2zv7uy7fjk6" w:id="10"/>
+      <w:bookmarkEnd w:id="10"/>
+      <w:r>
+        <w:rPr>
+          <w:rtl w:val="0"/>
+        </w:rPr>
+        <w:t xml:space="preserve">Weighted Updates</w:t>
+      </w:r>
+    </w:p>
+    <w:p>
+      <w:pPr>
+        <w:ind w:firstLine="720"/>
+        <w:contextualSpacing w:val="0"/>
+        <w:rPr>
+          <w:sz w:val="24"/>
+          <w:szCs w:val="24"/>
+        </w:rPr>
+      </w:pPr>
+      <w:r>
+        <w:rPr>
+          <w:sz w:val="24"/>
+          <w:szCs w:val="24"/>
+          <w:rtl w:val="0"/>
+        </w:rPr>
+        <w:t xml:space="preserve">The predictions of each tree are added together sequentially. The contribution of each tree to this sum can be weighted to slow down the learning by the algorithm. This weighting is called a </w:t>
+      </w:r>
+      <w:r>
+        <w:rPr>
+          <w:b w:val="1"/>
+          <w:sz w:val="24"/>
+          <w:szCs w:val="24"/>
+          <w:rtl w:val="0"/>
+        </w:rPr>
+        <w:t xml:space="preserve">shrinkage</w:t>
+      </w:r>
+      <w:r>
+        <w:rPr>
+          <w:sz w:val="24"/>
+          <w:szCs w:val="24"/>
+          <w:rtl w:val="0"/>
+        </w:rPr>
+        <w:t xml:space="preserve"> or a </w:t>
+      </w:r>
+      <w:r>
+        <w:rPr>
+          <w:b w:val="1"/>
+          <w:sz w:val="24"/>
+          <w:szCs w:val="24"/>
+          <w:rtl w:val="0"/>
+        </w:rPr>
+        <w:t xml:space="preserve">learning rate</w:t>
+      </w:r>
+      <w:r>
+        <w:rPr>
+          <w:sz w:val="24"/>
+          <w:szCs w:val="24"/>
+          <w:rtl w:val="0"/>
+        </w:rPr>
+        <w:t xml:space="preserve">. Each update is simply scaled by the value of the “learning rate parameter v”.</w:t>
+      </w:r>
+    </w:p>
+    <w:p>
+      <w:pPr>
+        <w:ind w:firstLine="720"/>
+        <w:contextualSpacing w:val="0"/>
+        <w:rPr>
+          <w:sz w:val="24"/>
+          <w:szCs w:val="24"/>
+        </w:rPr>
+      </w:pPr>
+      <w:r>
+        <w:rPr>
+          <w:rtl w:val="0"/>
+        </w:rPr>
+      </w:r>
+    </w:p>
+    <w:p>
+      <w:pPr>
+        <w:ind w:firstLine="720"/>
+        <w:contextualSpacing w:val="0"/>
+        <w:rPr>
+          <w:sz w:val="24"/>
+          <w:szCs w:val="24"/>
+        </w:rPr>
+      </w:pPr>
+      <w:r>
+        <w:rPr>
+          <w:sz w:val="24"/>
+          <w:szCs w:val="24"/>
+          <w:rtl w:val="0"/>
+        </w:rPr>
+        <w:t xml:space="preserve">The effect is that learning is slowed down, in turn require more trees to be added to the model, in turn taking longer to train, providing a configuration trade-off between the number of trees and learning rate. Decreasing the value of v [the learning rate] increases the best value for M [the number of trees]. It is common to have small values in the range of 0.1 to 0.3, as well as values less than 0.1. </w:t>
+      </w:r>
+    </w:p>
+    <w:p>
+      <w:pPr>
+        <w:ind w:firstLine="720"/>
+        <w:contextualSpacing w:val="0"/>
+        <w:rPr>
+          <w:sz w:val="24"/>
+          <w:szCs w:val="24"/>
+        </w:rPr>
+      </w:pPr>
+      <w:r>
+        <w:rPr>
+          <w:rtl w:val="0"/>
+        </w:rPr>
+      </w:r>
+    </w:p>
+    <w:p>
+      <w:pPr>
+        <w:ind w:firstLine="720"/>
+        <w:contextualSpacing w:val="0"/>
+        <w:rPr>
+          <w:sz w:val="24"/>
+          <w:szCs w:val="24"/>
+        </w:rPr>
+      </w:pPr>
+      <w:r>
+        <w:rPr>
+          <w:sz w:val="24"/>
+          <w:szCs w:val="24"/>
+          <w:rtl w:val="0"/>
+        </w:rPr>
+        <w:t xml:space="preserve">Similar to a learning rate in stochastic optimization, shrinkage reduces the influence of each individual tree and leaves space for future trees to improve the model.</w:t>
+      </w:r>
+    </w:p>
+    <w:p>
+      <w:pPr>
+        <w:contextualSpacing w:val="0"/>
+        <w:rPr>
+          <w:sz w:val="24"/>
+          <w:szCs w:val="24"/>
+        </w:rPr>
+      </w:pPr>
+      <w:r>
+        <w:rPr>
+          <w:rtl w:val="0"/>
+        </w:rPr>
+      </w:r>
+    </w:p>
+    <w:p>
+      <w:pPr>
+        <w:pStyle w:val="Heading4"/>
+        <w:keepNext w:val="0"/>
+        <w:keepLines w:val="0"/>
+        <w:spacing w:before="280" w:lineRule="auto"/>
+        <w:ind w:left="0" w:firstLine="0"/>
+        <w:contextualSpacing w:val="0"/>
+        <w:rPr/>
+      </w:pPr>
+      <w:bookmarkStart w:colFirst="0" w:colLast="0" w:name="_8vkm0pjkufkp" w:id="11"/>
+      <w:bookmarkEnd w:id="11"/>
+      <w:r>
+        <w:rPr>
+          <w:rtl w:val="0"/>
+        </w:rPr>
+        <w:t xml:space="preserve">Stochastic Gradient Boosting</w:t>
+      </w:r>
+    </w:p>
+    <w:p>
+      <w:pPr>
+        <w:ind w:firstLine="720"/>
+        <w:contextualSpacing w:val="0"/>
+        <w:rPr>
+          <w:sz w:val="24"/>
+          <w:szCs w:val="24"/>
+        </w:rPr>
+      </w:pPr>
+      <w:r>
+        <w:rPr>
+          <w:rtl w:val="0"/>
+        </w:rPr>
+      </w:r>
+    </w:p>
+    <w:p>
+      <w:pPr>
+        <w:ind w:firstLine="720"/>
+        <w:contextualSpacing w:val="0"/>
+        <w:rPr>
+          <w:sz w:val="24"/>
+          <w:szCs w:val="24"/>
+        </w:rPr>
+      </w:pPr>
+      <w:r>
+        <w:rPr>
+          <w:sz w:val="24"/>
+          <w:szCs w:val="24"/>
+          <w:rtl w:val="0"/>
+        </w:rPr>
+        <w:t xml:space="preserve">A big insight into bagging ensembles and random forest was allowing trees to be greedily created from subsamples of the training dataset. This same benefit can be used to reduce the correlation between the trees in the sequence in gradient boosting models. This variation of boosting is called </w:t>
+      </w:r>
+      <w:r>
+        <w:rPr>
+          <w:b w:val="1"/>
+          <w:sz w:val="24"/>
+          <w:szCs w:val="24"/>
+          <w:rtl w:val="0"/>
+        </w:rPr>
+        <w:t xml:space="preserve">stochastic gradient boosting</w:t>
+      </w:r>
+      <w:r>
+        <w:rPr>
+          <w:sz w:val="24"/>
+          <w:szCs w:val="24"/>
+          <w:rtl w:val="0"/>
+        </w:rPr>
+        <w:t xml:space="preserve">.</w:t>
+      </w:r>
+    </w:p>
+    <w:p>
+      <w:pPr>
+        <w:ind w:firstLine="720"/>
+        <w:contextualSpacing w:val="0"/>
+        <w:rPr>
+          <w:sz w:val="24"/>
+          <w:szCs w:val="24"/>
+        </w:rPr>
+      </w:pPr>
+      <w:r>
+        <w:rPr>
+          <w:rtl w:val="0"/>
+        </w:rPr>
+      </w:r>
+    </w:p>
+    <w:p>
+      <w:pPr>
+        <w:ind w:firstLine="720"/>
+        <w:contextualSpacing w:val="0"/>
+        <w:rPr>
+          <w:sz w:val="24"/>
+          <w:szCs w:val="24"/>
+        </w:rPr>
+      </w:pPr>
+      <w:r>
+        <w:rPr>
+          <w:sz w:val="24"/>
+          <w:szCs w:val="24"/>
+          <w:rtl w:val="0"/>
+        </w:rPr>
+        <w:t xml:space="preserve">At each iteration a subsample of the training data is drawn at random (without replacement) from the full training dataset. The randomly selected subsample is then used, instead of the full sample, to fit the base learner.</w:t>
+      </w:r>
+    </w:p>
+    <w:p>
+      <w:pPr>
+        <w:ind w:firstLine="720"/>
+        <w:contextualSpacing w:val="0"/>
+        <w:rPr>
+          <w:sz w:val="24"/>
+          <w:szCs w:val="24"/>
+        </w:rPr>
+      </w:pPr>
+      <w:r>
+        <w:rPr>
+          <w:rtl w:val="0"/>
+        </w:rPr>
+      </w:r>
+    </w:p>
+    <w:p>
+      <w:pPr>
+        <w:ind w:firstLine="720"/>
+        <w:contextualSpacing w:val="0"/>
+        <w:rPr>
+          <w:sz w:val="24"/>
+          <w:szCs w:val="24"/>
+        </w:rPr>
+      </w:pPr>
+      <w:r>
+        <w:rPr>
+          <w:sz w:val="24"/>
+          <w:szCs w:val="24"/>
+          <w:rtl w:val="0"/>
+        </w:rPr>
+        <w:t xml:space="preserve">A few variants of stochastic boosting that can be used:</w:t>
+      </w:r>
+    </w:p>
+    <w:p>
+      <w:pPr>
+        <w:numPr>
+          <w:ilvl w:val="0"/>
+          <w:numId w:val="4"/>
+        </w:numPr>
+        <w:ind w:left="1440" w:hanging="360"/>
+        <w:contextualSpacing w:val="1"/>
+        <w:rPr>
+          <w:sz w:val="24"/>
+          <w:szCs w:val="24"/>
+        </w:rPr>
+      </w:pPr>
+      <w:r>
+        <w:rPr>
+          <w:sz w:val="24"/>
+          <w:szCs w:val="24"/>
+          <w:rtl w:val="0"/>
+        </w:rPr>
+        <w:t xml:space="preserve">Subsample rows before creating each tree.</w:t>
+      </w:r>
+    </w:p>
+    <w:p>
+      <w:pPr>
+        <w:numPr>
+          <w:ilvl w:val="0"/>
+          <w:numId w:val="4"/>
+        </w:numPr>
+        <w:ind w:left="1440" w:hanging="360"/>
+        <w:contextualSpacing w:val="1"/>
+        <w:rPr>
+          <w:sz w:val="24"/>
+          <w:szCs w:val="24"/>
+        </w:rPr>
+      </w:pPr>
+      <w:r>
+        <w:rPr>
+          <w:sz w:val="24"/>
+          <w:szCs w:val="24"/>
+          <w:rtl w:val="0"/>
+        </w:rPr>
+        <w:t xml:space="preserve">Subsample columns before creating each tree</w:t>
+      </w:r>
+    </w:p>
+    <w:p>
+      <w:pPr>
+        <w:numPr>
+          <w:ilvl w:val="0"/>
+          <w:numId w:val="4"/>
+        </w:numPr>
+        <w:ind w:left="1440" w:hanging="360"/>
+        <w:contextualSpacing w:val="1"/>
+        <w:rPr>
+          <w:sz w:val="24"/>
+          <w:szCs w:val="24"/>
+        </w:rPr>
+      </w:pPr>
+      <w:r>
+        <w:rPr>
+          <w:sz w:val="24"/>
+          <w:szCs w:val="24"/>
+          <w:rtl w:val="0"/>
+        </w:rPr>
+        <w:t xml:space="preserve">Subsample columns before considering each split.</w:t>
+      </w:r>
+    </w:p>
+    <w:p>
+      <w:pPr>
+        <w:ind w:left="720" w:firstLine="720"/>
+        <w:contextualSpacing w:val="0"/>
+        <w:rPr>
+          <w:sz w:val="24"/>
+          <w:szCs w:val="24"/>
+        </w:rPr>
+      </w:pPr>
+      <w:r>
+        <w:rPr>
+          <w:rtl w:val="0"/>
+        </w:rPr>
+      </w:r>
+    </w:p>
+    <w:p>
+      <w:pPr>
+        <w:ind w:left="720" w:firstLine="0"/>
+        <w:contextualSpacing w:val="0"/>
+        <w:rPr>
+          <w:sz w:val="24"/>
+          <w:szCs w:val="24"/>
+        </w:rPr>
+      </w:pPr>
+      <w:r>
+        <w:rPr>
+          <w:sz w:val="24"/>
+          <w:szCs w:val="24"/>
+          <w:rtl w:val="0"/>
+        </w:rPr>
+        <w:t xml:space="preserve">Generally, aggressive sub-sampling such as selecting only 50% of the data has shown to be beneficial.</w:t>
+      </w:r>
+    </w:p>
+    <w:p>
+      <w:pPr>
+        <w:pStyle w:val="Heading4"/>
+        <w:keepNext w:val="0"/>
+        <w:keepLines w:val="0"/>
+        <w:spacing w:before="280" w:lineRule="auto"/>
+        <w:ind w:left="0" w:firstLine="0"/>
+        <w:contextualSpacing w:val="0"/>
+        <w:rPr/>
+      </w:pPr>
+      <w:bookmarkStart w:colFirst="0" w:colLast="0" w:name="_g0lxisxxeog" w:id="12"/>
+      <w:bookmarkEnd w:id="12"/>
+      <w:r>
+        <w:rPr>
+          <w:rtl w:val="0"/>
+        </w:rPr>
+        <w:t xml:space="preserve">Penalized Gradient Boosting</w:t>
+      </w:r>
+    </w:p>
+    <w:p>
+      <w:pPr>
+        <w:ind w:firstLine="720"/>
+        <w:contextualSpacing w:val="0"/>
+        <w:rPr>
+          <w:sz w:val="24"/>
+          <w:szCs w:val="24"/>
+        </w:rPr>
+      </w:pPr>
+      <w:r>
+        <w:rPr>
+          <w:sz w:val="24"/>
+          <w:szCs w:val="24"/>
+          <w:rtl w:val="0"/>
+        </w:rPr>
+        <w:t xml:space="preserve">Additional constraints can be imposed on the parameterized trees in addition to their structure. Classical decision trees like CART are not used as weak learners, instead a modified form called a regression tree is used that has numeric values in the leaf nodes (also called terminal nodes). The values in the leaves of the trees can be called weights in some literature.</w:t>
+      </w:r>
+    </w:p>
+    <w:p>
+      <w:pPr>
+        <w:ind w:firstLine="720"/>
+        <w:contextualSpacing w:val="0"/>
+        <w:rPr>
+          <w:sz w:val="24"/>
+          <w:szCs w:val="24"/>
+        </w:rPr>
+      </w:pPr>
+      <w:r>
+        <w:rPr>
+          <w:rtl w:val="0"/>
+        </w:rPr>
+      </w:r>
+    </w:p>
+    <w:p>
+      <w:pPr>
+        <w:ind w:firstLine="720"/>
+        <w:contextualSpacing w:val="0"/>
+        <w:rPr>
+          <w:sz w:val="24"/>
+          <w:szCs w:val="24"/>
+        </w:rPr>
+      </w:pPr>
+      <w:r>
+        <w:rPr>
+          <w:sz w:val="24"/>
+          <w:szCs w:val="24"/>
+          <w:rtl w:val="0"/>
+        </w:rPr>
+        <w:t xml:space="preserve">As such, the leaf weight values of the trees can be regularized using popular regularization functions, such as:</w:t>
+      </w:r>
+    </w:p>
+    <w:p>
+      <w:pPr>
+        <w:numPr>
+          <w:ilvl w:val="0"/>
+          <w:numId w:val="8"/>
+        </w:numPr>
+        <w:ind w:left="1440" w:hanging="360"/>
+        <w:contextualSpacing w:val="1"/>
+        <w:rPr>
+          <w:sz w:val="24"/>
+          <w:szCs w:val="24"/>
+        </w:rPr>
+      </w:pPr>
+      <w:r>
+        <w:rPr>
+          <w:sz w:val="24"/>
+          <w:szCs w:val="24"/>
+          <w:rtl w:val="0"/>
+        </w:rPr>
+        <w:t xml:space="preserve">L1 regularization of weights.</w:t>
+      </w:r>
+    </w:p>
+    <w:p>
+      <w:pPr>
+        <w:numPr>
+          <w:ilvl w:val="0"/>
+          <w:numId w:val="8"/>
+        </w:numPr>
+        <w:ind w:left="1440" w:hanging="360"/>
+        <w:contextualSpacing w:val="1"/>
+        <w:rPr>
+          <w:sz w:val="24"/>
+          <w:szCs w:val="24"/>
+        </w:rPr>
+      </w:pPr>
+      <w:r>
+        <w:rPr>
+          <w:sz w:val="24"/>
+          <w:szCs w:val="24"/>
+          <w:rtl w:val="0"/>
+        </w:rPr>
+        <w:t xml:space="preserve">L2 regularization of weights.</w:t>
+      </w:r>
+    </w:p>
+    <w:p>
+      <w:pPr>
+        <w:contextualSpacing w:val="0"/>
+        <w:rPr>
+          <w:sz w:val="24"/>
+          <w:szCs w:val="24"/>
+        </w:rPr>
+      </w:pPr>
+      <w:r>
+        <w:rPr>
+          <w:sz w:val="24"/>
+          <w:szCs w:val="24"/>
+          <w:rtl w:val="0"/>
+        </w:rPr>
+        <w:tab/>
+        <w:tab/>
+        <w:t xml:space="preserve">(See functions </w:t>
+      </w:r>
+      <w:hyperlink r:id="rId7">
+        <w:r>
+          <w:rPr>
+            <w:color w:val="1155cc"/>
+            <w:sz w:val="24"/>
+            <w:szCs w:val="24"/>
+            <w:u w:val="single"/>
+            <w:rtl w:val="0"/>
+          </w:rPr>
+          <w:t xml:space="preserve">here</w:t>
+        </w:r>
+      </w:hyperlink>
+      <w:r>
+        <w:rPr>
+          <w:sz w:val="24"/>
+          <w:szCs w:val="24"/>
+          <w:rtl w:val="0"/>
+        </w:rPr>
+        <w:t xml:space="preserve">)</w:t>
+      </w:r>
+      <w:r>
+        <w:rPr>
+          <w:rtl w:val="0"/>
+        </w:rPr>
+      </w:r>
+    </w:p>
+    <w:p>
+      <w:pPr>
+        <w:ind w:firstLine="720"/>
+        <w:contextualSpacing w:val="0"/>
+        <w:rPr>
+          <w:sz w:val="24"/>
+          <w:szCs w:val="24"/>
+        </w:rPr>
+      </w:pPr>
+      <w:r>
+        <w:rPr>
+          <w:sz w:val="24"/>
+          <w:szCs w:val="24"/>
+          <w:rtl w:val="0"/>
+        </w:rPr>
+        <w:t xml:space="preserve">The additional regularization term helps to smooth the final learnt weights to avoid over-fitting. Intuitively, the regularized objective will tend to select a model employing simple and predictive functions.</w:t>
+      </w:r>
+    </w:p>
+    <w:p>
+      <w:pPr>
+        <w:ind w:firstLine="720"/>
+        <w:contextualSpacing w:val="0"/>
+        <w:rPr>
+          <w:sz w:val="24"/>
+          <w:szCs w:val="24"/>
+        </w:rPr>
+      </w:pPr>
+      <w:r>
+        <w:rPr>
+          <w:rtl w:val="0"/>
+        </w:rPr>
+      </w:r>
+    </w:p>
+    <w:p>
+      <w:pPr>
+        <w:ind w:firstLine="720"/>
+        <w:contextualSpacing w:val="0"/>
+        <w:rPr>
+          <w:sz w:val="24"/>
+          <w:szCs w:val="24"/>
+        </w:rPr>
+      </w:pPr>
+      <w:r>
+        <w:rPr>
+          <w:rtl w:val="0"/>
+        </w:rPr>
+      </w:r>
+    </w:p>
+    <w:p>
+      <w:pPr>
+        <w:ind w:firstLine="720"/>
+        <w:contextualSpacing w:val="0"/>
+        <w:rPr>
+          <w:sz w:val="24"/>
+          <w:szCs w:val="24"/>
+        </w:rPr>
+      </w:pPr>
+      <w:r>
+        <w:rPr>
+          <w:rtl w:val="0"/>
+        </w:rPr>
+      </w:r>
+    </w:p>
+    <w:p>
+      <w:pPr>
+        <w:ind w:firstLine="720"/>
+        <w:contextualSpacing w:val="0"/>
+        <w:rPr>
+          <w:sz w:val="24"/>
+          <w:szCs w:val="24"/>
+        </w:rPr>
+      </w:pPr>
+      <w:r>
+        <w:rPr>
+          <w:rtl w:val="0"/>
+        </w:rPr>
+      </w:r>
+    </w:p>
+    <w:p>
+      <w:pPr>
+        <w:ind w:firstLine="720"/>
+        <w:contextualSpacing w:val="0"/>
+        <w:rPr>
+          <w:sz w:val="24"/>
+          <w:szCs w:val="24"/>
+        </w:rPr>
+      </w:pPr>
+      <w:r>
+        <w:rPr>
+          <w:sz w:val="24"/>
+          <w:szCs w:val="24"/>
+          <w:rtl w:val="0"/>
+        </w:rPr>
+        <w:t xml:space="preserve">XGBoost is an implementation of </w:t>
+      </w:r>
+      <w:r>
+        <w:rPr>
+          <w:b w:val="1"/>
+          <w:i w:val="1"/>
+          <w:sz w:val="24"/>
+          <w:szCs w:val="24"/>
+          <w:rtl w:val="0"/>
+        </w:rPr>
+        <w:t xml:space="preserve">gradient boosted decision trees</w:t>
+      </w:r>
+      <w:r>
+        <w:rPr>
+          <w:sz w:val="24"/>
+          <w:szCs w:val="24"/>
+          <w:rtl w:val="0"/>
+        </w:rPr>
+        <w:t xml:space="preserve"> designed for speed and performance that is dominative competitive machine learning.</w:t>
+      </w:r>
+    </w:p>
+    <w:p>
+      <w:pPr>
+        <w:ind w:firstLine="720"/>
+        <w:contextualSpacing w:val="0"/>
+        <w:rPr>
+          <w:i w:val="1"/>
+          <w:sz w:val="24"/>
+          <w:szCs w:val="24"/>
+        </w:rPr>
+      </w:pPr>
+      <w:r>
+        <w:rPr>
+          <w:rtl w:val="0"/>
+        </w:rPr>
+      </w:r>
+    </w:p>
+    <w:p>
+      <w:pPr>
+        <w:numPr>
+          <w:ilvl w:val="0"/>
+          <w:numId w:val="6"/>
+        </w:numPr>
+        <w:ind w:left="720" w:hanging="360"/>
+        <w:contextualSpacing w:val="1"/>
+        <w:rPr>
+          <w:sz w:val="24"/>
+          <w:szCs w:val="24"/>
           <w:u w:val="none"/>
         </w:rPr>
       </w:pPr>
-      <w:hyperlink r:id="rId7">
+      <w:r>
+        <w:rPr>
+          <w:sz w:val="24"/>
+          <w:szCs w:val="24"/>
+          <w:rtl w:val="0"/>
+        </w:rPr>
+        <w:t xml:space="preserve">It now has integrations with </w:t>
+      </w:r>
+      <w:r>
+        <w:rPr>
+          <w:i w:val="1"/>
+          <w:sz w:val="24"/>
+          <w:szCs w:val="24"/>
+          <w:rtl w:val="0"/>
+        </w:rPr>
+        <w:t xml:space="preserve">scikit-learn</w:t>
+      </w:r>
+      <w:r>
+        <w:rPr>
+          <w:sz w:val="24"/>
+          <w:szCs w:val="24"/>
+          <w:rtl w:val="0"/>
+        </w:rPr>
+        <w:t xml:space="preserve"> for </w:t>
+      </w:r>
+      <w:r>
+        <w:rPr>
+          <w:sz w:val="24"/>
+          <w:szCs w:val="24"/>
+          <w:rtl w:val="0"/>
+        </w:rPr>
+        <w:t xml:space="preserve">Python</w:t>
+      </w:r>
+      <w:r>
+        <w:rPr>
+          <w:sz w:val="24"/>
+          <w:szCs w:val="24"/>
+          <w:rtl w:val="0"/>
+        </w:rPr>
+        <w:t xml:space="preserve"> users</w:t>
+      </w:r>
+    </w:p>
+    <w:p>
+      <w:pPr>
+        <w:numPr>
+          <w:ilvl w:val="0"/>
+          <w:numId w:val="6"/>
+        </w:numPr>
+        <w:ind w:left="720" w:hanging="360"/>
+        <w:contextualSpacing w:val="1"/>
+        <w:rPr>
+          <w:sz w:val="24"/>
+          <w:szCs w:val="24"/>
+          <w:u w:val="none"/>
+        </w:rPr>
+      </w:pPr>
+      <w:hyperlink r:id="rId8">
         <w:r>
           <w:rPr>
             <w:color w:val="1155cc"/>
@@ -1128,7 +2096,7 @@
       <w:pPr>
         <w:numPr>
           <w:ilvl w:val="0"/>
-          <w:numId w:val="3"/>
+          <w:numId w:val="6"/>
         </w:numPr>
         <w:ind w:left="720" w:hanging="360"/>
         <w:contextualSpacing w:val="1"/>
@@ -1137,7 +2105,7 @@
           <w:szCs w:val="24"/>
         </w:rPr>
       </w:pPr>
-      <w:hyperlink r:id="rId8">
+      <w:hyperlink r:id="rId9">
         <w:r>
           <w:rPr>
             <w:color w:val="1155cc"/>
@@ -1162,7 +2130,7 @@
       <w:pPr>
         <w:numPr>
           <w:ilvl w:val="0"/>
-          <w:numId w:val="3"/>
+          <w:numId w:val="6"/>
         </w:numPr>
         <w:ind w:left="720" w:hanging="360"/>
         <w:contextualSpacing w:val="1"/>
@@ -1172,7 +2140,7 @@
           <w:u w:val="none"/>
         </w:rPr>
       </w:pPr>
-      <w:hyperlink r:id="rId9">
+      <w:hyperlink r:id="rId10">
         <w:r>
           <w:rPr>
             <w:color w:val="1155cc"/>
@@ -1201,8 +2169,8 @@
           <w:b w:val="1"/>
         </w:rPr>
       </w:pPr>
-      <w:bookmarkStart w:colFirst="0" w:colLast="0" w:name="_4w8064c4y72w" w:id="7"/>
-      <w:bookmarkEnd w:id="7"/>
+      <w:bookmarkStart w:colFirst="0" w:colLast="0" w:name="_4w8064c4y72w" w:id="13"/>
+      <w:bookmarkEnd w:id="13"/>
       <w:r>
         <w:rPr>
           <w:b w:val="1"/>
@@ -1224,7 +2192,7 @@
           <w:szCs w:val="24"/>
         </w:rPr>
       </w:pPr>
-      <w:hyperlink r:id="rId10">
+      <w:hyperlink r:id="rId11">
         <w:r>
           <w:rPr>
             <w:color w:val="1155cc"/>
@@ -1376,7 +2344,7 @@
           <w:u w:val="none"/>
         </w:rPr>
       </w:pPr>
-      <w:hyperlink r:id="rId11">
+      <w:hyperlink r:id="rId12">
         <w:r>
           <w:rPr>
             <w:color w:val="1155cc"/>
@@ -1419,8 +2387,8 @@
           <w:b w:val="1"/>
         </w:rPr>
       </w:pPr>
-      <w:bookmarkStart w:colFirst="0" w:colLast="0" w:name="_udb7p1qkb74h" w:id="8"/>
-      <w:bookmarkEnd w:id="8"/>
+      <w:bookmarkStart w:colFirst="0" w:colLast="0" w:name="_udb7p1qkb74h" w:id="14"/>
+      <w:bookmarkEnd w:id="14"/>
       <w:r>
         <w:rPr>
           <w:b w:val="1"/>
@@ -1482,7 +2450,7 @@
           <w:u w:val="none"/>
         </w:rPr>
       </w:pPr>
-      <w:hyperlink r:id="rId12">
+      <w:hyperlink r:id="rId13">
         <w:r>
           <w:rPr>
             <w:color w:val="1155cc"/>
@@ -1514,7 +2482,7 @@
           <w:u w:val="none"/>
         </w:rPr>
       </w:pPr>
-      <w:hyperlink r:id="rId13">
+      <w:hyperlink r:id="rId14">
         <w:r>
           <w:rPr>
             <w:color w:val="1155cc"/>
@@ -1569,7 +2537,7 @@
           <w:u w:val="none"/>
         </w:rPr>
       </w:pPr>
-      <w:hyperlink r:id="rId14">
+      <w:hyperlink r:id="rId15">
         <w:r>
           <w:rPr>
             <w:color w:val="1155cc"/>
@@ -2018,10 +2986,340 @@
   <w:abstractNum w:abstractNumId="4">
     <w:lvl w:ilvl="0">
       <w:start w:val="1"/>
+      <w:numFmt w:val="bullet"/>
+      <w:lvlText w:val="●"/>
+      <w:lvlJc w:val="left"/>
+      <w:pPr>
+        <w:ind w:left="720" w:hanging="360"/>
+      </w:pPr>
+      <w:rPr>
+        <w:u w:val="none"/>
+      </w:rPr>
+    </w:lvl>
+    <w:lvl w:ilvl="1">
+      <w:start w:val="1"/>
+      <w:numFmt w:val="bullet"/>
+      <w:lvlText w:val="○"/>
+      <w:lvlJc w:val="left"/>
+      <w:pPr>
+        <w:ind w:left="1440" w:hanging="360"/>
+      </w:pPr>
+      <w:rPr>
+        <w:u w:val="none"/>
+      </w:rPr>
+    </w:lvl>
+    <w:lvl w:ilvl="2">
+      <w:start w:val="1"/>
+      <w:numFmt w:val="bullet"/>
+      <w:lvlText w:val="■"/>
+      <w:lvlJc w:val="left"/>
+      <w:pPr>
+        <w:ind w:left="2160" w:hanging="360"/>
+      </w:pPr>
+      <w:rPr>
+        <w:u w:val="none"/>
+      </w:rPr>
+    </w:lvl>
+    <w:lvl w:ilvl="3">
+      <w:start w:val="1"/>
+      <w:numFmt w:val="bullet"/>
+      <w:lvlText w:val="●"/>
+      <w:lvlJc w:val="left"/>
+      <w:pPr>
+        <w:ind w:left="2880" w:hanging="360"/>
+      </w:pPr>
+      <w:rPr>
+        <w:u w:val="none"/>
+      </w:rPr>
+    </w:lvl>
+    <w:lvl w:ilvl="4">
+      <w:start w:val="1"/>
+      <w:numFmt w:val="bullet"/>
+      <w:lvlText w:val="○"/>
+      <w:lvlJc w:val="left"/>
+      <w:pPr>
+        <w:ind w:left="3600" w:hanging="360"/>
+      </w:pPr>
+      <w:rPr>
+        <w:u w:val="none"/>
+      </w:rPr>
+    </w:lvl>
+    <w:lvl w:ilvl="5">
+      <w:start w:val="1"/>
+      <w:numFmt w:val="bullet"/>
+      <w:lvlText w:val="■"/>
+      <w:lvlJc w:val="left"/>
+      <w:pPr>
+        <w:ind w:left="4320" w:hanging="360"/>
+      </w:pPr>
+      <w:rPr>
+        <w:u w:val="none"/>
+      </w:rPr>
+    </w:lvl>
+    <w:lvl w:ilvl="6">
+      <w:start w:val="1"/>
+      <w:numFmt w:val="bullet"/>
+      <w:lvlText w:val="●"/>
+      <w:lvlJc w:val="left"/>
+      <w:pPr>
+        <w:ind w:left="5040" w:hanging="360"/>
+      </w:pPr>
+      <w:rPr>
+        <w:u w:val="none"/>
+      </w:rPr>
+    </w:lvl>
+    <w:lvl w:ilvl="7">
+      <w:start w:val="1"/>
+      <w:numFmt w:val="bullet"/>
+      <w:lvlText w:val="○"/>
+      <w:lvlJc w:val="left"/>
+      <w:pPr>
+        <w:ind w:left="5760" w:hanging="360"/>
+      </w:pPr>
+      <w:rPr>
+        <w:u w:val="none"/>
+      </w:rPr>
+    </w:lvl>
+    <w:lvl w:ilvl="8">
+      <w:start w:val="1"/>
+      <w:numFmt w:val="bullet"/>
+      <w:lvlText w:val="■"/>
+      <w:lvlJc w:val="left"/>
+      <w:pPr>
+        <w:ind w:left="6480" w:hanging="360"/>
+      </w:pPr>
+      <w:rPr>
+        <w:u w:val="none"/>
+      </w:rPr>
+    </w:lvl>
+  </w:abstractNum>
+  <w:abstractNum w:abstractNumId="5">
+    <w:lvl w:ilvl="0">
+      <w:start w:val="1"/>
       <w:numFmt w:val="decimal"/>
       <w:lvlText w:val="%1."/>
       <w:lvlJc w:val="left"/>
       <w:pPr>
+        <w:ind w:left="720" w:hanging="360"/>
+      </w:pPr>
+      <w:rPr>
+        <w:u w:val="none"/>
+      </w:rPr>
+    </w:lvl>
+    <w:lvl w:ilvl="1">
+      <w:start w:val="1"/>
+      <w:numFmt w:val="bullet"/>
+      <w:lvlText w:val="○"/>
+      <w:lvlJc w:val="left"/>
+      <w:pPr>
+        <w:ind w:left="1440" w:hanging="360"/>
+      </w:pPr>
+      <w:rPr>
+        <w:u w:val="none"/>
+      </w:rPr>
+    </w:lvl>
+    <w:lvl w:ilvl="2">
+      <w:start w:val="1"/>
+      <w:numFmt w:val="bullet"/>
+      <w:lvlText w:val="■"/>
+      <w:lvlJc w:val="left"/>
+      <w:pPr>
+        <w:ind w:left="2160" w:hanging="360"/>
+      </w:pPr>
+      <w:rPr>
+        <w:u w:val="none"/>
+      </w:rPr>
+    </w:lvl>
+    <w:lvl w:ilvl="3">
+      <w:start w:val="1"/>
+      <w:numFmt w:val="bullet"/>
+      <w:lvlText w:val="●"/>
+      <w:lvlJc w:val="left"/>
+      <w:pPr>
+        <w:ind w:left="2880" w:hanging="360"/>
+      </w:pPr>
+      <w:rPr>
+        <w:u w:val="none"/>
+      </w:rPr>
+    </w:lvl>
+    <w:lvl w:ilvl="4">
+      <w:start w:val="1"/>
+      <w:numFmt w:val="bullet"/>
+      <w:lvlText w:val="○"/>
+      <w:lvlJc w:val="left"/>
+      <w:pPr>
+        <w:ind w:left="3600" w:hanging="360"/>
+      </w:pPr>
+      <w:rPr>
+        <w:u w:val="none"/>
+      </w:rPr>
+    </w:lvl>
+    <w:lvl w:ilvl="5">
+      <w:start w:val="1"/>
+      <w:numFmt w:val="bullet"/>
+      <w:lvlText w:val="■"/>
+      <w:lvlJc w:val="left"/>
+      <w:pPr>
+        <w:ind w:left="4320" w:hanging="360"/>
+      </w:pPr>
+      <w:rPr>
+        <w:u w:val="none"/>
+      </w:rPr>
+    </w:lvl>
+    <w:lvl w:ilvl="6">
+      <w:start w:val="1"/>
+      <w:numFmt w:val="bullet"/>
+      <w:lvlText w:val="●"/>
+      <w:lvlJc w:val="left"/>
+      <w:pPr>
+        <w:ind w:left="5040" w:hanging="360"/>
+      </w:pPr>
+      <w:rPr>
+        <w:u w:val="none"/>
+      </w:rPr>
+    </w:lvl>
+    <w:lvl w:ilvl="7">
+      <w:start w:val="1"/>
+      <w:numFmt w:val="bullet"/>
+      <w:lvlText w:val="○"/>
+      <w:lvlJc w:val="left"/>
+      <w:pPr>
+        <w:ind w:left="5760" w:hanging="360"/>
+      </w:pPr>
+      <w:rPr>
+        <w:u w:val="none"/>
+      </w:rPr>
+    </w:lvl>
+    <w:lvl w:ilvl="8">
+      <w:start w:val="1"/>
+      <w:numFmt w:val="bullet"/>
+      <w:lvlText w:val="■"/>
+      <w:lvlJc w:val="left"/>
+      <w:pPr>
+        <w:ind w:left="6480" w:hanging="360"/>
+      </w:pPr>
+      <w:rPr>
+        <w:u w:val="none"/>
+      </w:rPr>
+    </w:lvl>
+  </w:abstractNum>
+  <w:abstractNum w:abstractNumId="6">
+    <w:lvl w:ilvl="0">
+      <w:start w:val="1"/>
+      <w:numFmt w:val="bullet"/>
+      <w:lvlText w:val="●"/>
+      <w:lvlJc w:val="left"/>
+      <w:pPr>
+        <w:ind w:left="720" w:hanging="360"/>
+      </w:pPr>
+      <w:rPr>
+        <w:u w:val="none"/>
+      </w:rPr>
+    </w:lvl>
+    <w:lvl w:ilvl="1">
+      <w:start w:val="1"/>
+      <w:numFmt w:val="bullet"/>
+      <w:lvlText w:val="○"/>
+      <w:lvlJc w:val="left"/>
+      <w:pPr>
+        <w:ind w:left="1440" w:hanging="360"/>
+      </w:pPr>
+      <w:rPr>
+        <w:u w:val="none"/>
+      </w:rPr>
+    </w:lvl>
+    <w:lvl w:ilvl="2">
+      <w:start w:val="1"/>
+      <w:numFmt w:val="bullet"/>
+      <w:lvlText w:val="■"/>
+      <w:lvlJc w:val="left"/>
+      <w:pPr>
+        <w:ind w:left="2160" w:hanging="360"/>
+      </w:pPr>
+      <w:rPr>
+        <w:u w:val="none"/>
+      </w:rPr>
+    </w:lvl>
+    <w:lvl w:ilvl="3">
+      <w:start w:val="1"/>
+      <w:numFmt w:val="bullet"/>
+      <w:lvlText w:val="●"/>
+      <w:lvlJc w:val="left"/>
+      <w:pPr>
+        <w:ind w:left="2880" w:hanging="360"/>
+      </w:pPr>
+      <w:rPr>
+        <w:u w:val="none"/>
+      </w:rPr>
+    </w:lvl>
+    <w:lvl w:ilvl="4">
+      <w:start w:val="1"/>
+      <w:numFmt w:val="bullet"/>
+      <w:lvlText w:val="○"/>
+      <w:lvlJc w:val="left"/>
+      <w:pPr>
+        <w:ind w:left="3600" w:hanging="360"/>
+      </w:pPr>
+      <w:rPr>
+        <w:u w:val="none"/>
+      </w:rPr>
+    </w:lvl>
+    <w:lvl w:ilvl="5">
+      <w:start w:val="1"/>
+      <w:numFmt w:val="bullet"/>
+      <w:lvlText w:val="■"/>
+      <w:lvlJc w:val="left"/>
+      <w:pPr>
+        <w:ind w:left="4320" w:hanging="360"/>
+      </w:pPr>
+      <w:rPr>
+        <w:u w:val="none"/>
+      </w:rPr>
+    </w:lvl>
+    <w:lvl w:ilvl="6">
+      <w:start w:val="1"/>
+      <w:numFmt w:val="bullet"/>
+      <w:lvlText w:val="●"/>
+      <w:lvlJc w:val="left"/>
+      <w:pPr>
+        <w:ind w:left="5040" w:hanging="360"/>
+      </w:pPr>
+      <w:rPr>
+        <w:u w:val="none"/>
+      </w:rPr>
+    </w:lvl>
+    <w:lvl w:ilvl="7">
+      <w:start w:val="1"/>
+      <w:numFmt w:val="bullet"/>
+      <w:lvlText w:val="○"/>
+      <w:lvlJc w:val="left"/>
+      <w:pPr>
+        <w:ind w:left="5760" w:hanging="360"/>
+      </w:pPr>
+      <w:rPr>
+        <w:u w:val="none"/>
+      </w:rPr>
+    </w:lvl>
+    <w:lvl w:ilvl="8">
+      <w:start w:val="1"/>
+      <w:numFmt w:val="bullet"/>
+      <w:lvlText w:val="■"/>
+      <w:lvlJc w:val="left"/>
+      <w:pPr>
+        <w:ind w:left="6480" w:hanging="360"/>
+      </w:pPr>
+      <w:rPr>
+        <w:u w:val="none"/>
+      </w:rPr>
+    </w:lvl>
+  </w:abstractNum>
+  <w:abstractNum w:abstractNumId="7">
+    <w:lvl w:ilvl="0">
+      <w:start w:val="1"/>
+      <w:numFmt w:val="decimal"/>
+      <w:lvlText w:val="%1."/>
+      <w:lvlJc w:val="left"/>
+      <w:pPr>
         <w:ind w:left="1440" w:hanging="360"/>
       </w:pPr>
       <w:rPr>
@@ -2116,6 +3414,116 @@
       <w:start w:val="1"/>
       <w:numFmt w:val="lowerRoman"/>
       <w:lvlText w:val="%9."/>
+      <w:lvlJc w:val="left"/>
+      <w:pPr>
+        <w:ind w:left="7200" w:hanging="360"/>
+      </w:pPr>
+      <w:rPr>
+        <w:u w:val="none"/>
+      </w:rPr>
+    </w:lvl>
+  </w:abstractNum>
+  <w:abstractNum w:abstractNumId="8">
+    <w:lvl w:ilvl="0">
+      <w:start w:val="1"/>
+      <w:numFmt w:val="bullet"/>
+      <w:lvlText w:val="●"/>
+      <w:lvlJc w:val="left"/>
+      <w:pPr>
+        <w:ind w:left="1440" w:hanging="360"/>
+      </w:pPr>
+      <w:rPr>
+        <w:u w:val="none"/>
+      </w:rPr>
+    </w:lvl>
+    <w:lvl w:ilvl="1">
+      <w:start w:val="1"/>
+      <w:numFmt w:val="bullet"/>
+      <w:lvlText w:val="○"/>
+      <w:lvlJc w:val="left"/>
+      <w:pPr>
+        <w:ind w:left="2160" w:hanging="360"/>
+      </w:pPr>
+      <w:rPr>
+        <w:u w:val="none"/>
+      </w:rPr>
+    </w:lvl>
+    <w:lvl w:ilvl="2">
+      <w:start w:val="1"/>
+      <w:numFmt w:val="bullet"/>
+      <w:lvlText w:val="■"/>
+      <w:lvlJc w:val="left"/>
+      <w:pPr>
+        <w:ind w:left="2880" w:hanging="360"/>
+      </w:pPr>
+      <w:rPr>
+        <w:u w:val="none"/>
+      </w:rPr>
+    </w:lvl>
+    <w:lvl w:ilvl="3">
+      <w:start w:val="1"/>
+      <w:numFmt w:val="bullet"/>
+      <w:lvlText w:val="●"/>
+      <w:lvlJc w:val="left"/>
+      <w:pPr>
+        <w:ind w:left="3600" w:hanging="360"/>
+      </w:pPr>
+      <w:rPr>
+        <w:u w:val="none"/>
+      </w:rPr>
+    </w:lvl>
+    <w:lvl w:ilvl="4">
+      <w:start w:val="1"/>
+      <w:numFmt w:val="bullet"/>
+      <w:lvlText w:val="○"/>
+      <w:lvlJc w:val="left"/>
+      <w:pPr>
+        <w:ind w:left="4320" w:hanging="360"/>
+      </w:pPr>
+      <w:rPr>
+        <w:u w:val="none"/>
+      </w:rPr>
+    </w:lvl>
+    <w:lvl w:ilvl="5">
+      <w:start w:val="1"/>
+      <w:numFmt w:val="bullet"/>
+      <w:lvlText w:val="■"/>
+      <w:lvlJc w:val="left"/>
+      <w:pPr>
+        <w:ind w:left="5040" w:hanging="360"/>
+      </w:pPr>
+      <w:rPr>
+        <w:u w:val="none"/>
+      </w:rPr>
+    </w:lvl>
+    <w:lvl w:ilvl="6">
+      <w:start w:val="1"/>
+      <w:numFmt w:val="bullet"/>
+      <w:lvlText w:val="●"/>
+      <w:lvlJc w:val="left"/>
+      <w:pPr>
+        <w:ind w:left="5760" w:hanging="360"/>
+      </w:pPr>
+      <w:rPr>
+        <w:u w:val="none"/>
+      </w:rPr>
+    </w:lvl>
+    <w:lvl w:ilvl="7">
+      <w:start w:val="1"/>
+      <w:numFmt w:val="bullet"/>
+      <w:lvlText w:val="○"/>
+      <w:lvlJc w:val="left"/>
+      <w:pPr>
+        <w:ind w:left="6480" w:hanging="360"/>
+      </w:pPr>
+      <w:rPr>
+        <w:u w:val="none"/>
+      </w:rPr>
+    </w:lvl>
+    <w:lvl w:ilvl="8">
+      <w:start w:val="1"/>
+      <w:numFmt w:val="bullet"/>
+      <w:lvlText w:val="■"/>
       <w:lvlJc w:val="left"/>
       <w:pPr>
         <w:ind w:left="7200" w:hanging="360"/>
@@ -2136,6 +3544,18 @@
   </w:num>
   <w:num w:numId="4">
     <w:abstractNumId w:val="4"/>
+  </w:num>
+  <w:num w:numId="5">
+    <w:abstractNumId w:val="5"/>
+  </w:num>
+  <w:num w:numId="6">
+    <w:abstractNumId w:val="6"/>
+  </w:num>
+  <w:num w:numId="7">
+    <w:abstractNumId w:val="7"/>
+  </w:num>
+  <w:num w:numId="8">
+    <w:abstractNumId w:val="8"/>
   </w:num>
 </w:numbering>
 </file>
@@ -2224,10 +3644,10 @@
       <w:spacing w:after="80" w:before="320" w:lineRule="auto"/>
     </w:pPr>
     <w:rPr>
-      <w:b w:val="0"/>
+      <w:b w:val="1"/>
       <w:color w:val="434343"/>
-      <w:sz w:val="28"/>
-      <w:szCs w:val="28"/>
+      <w:sz w:val="32"/>
+      <w:szCs w:val="32"/>
     </w:rPr>
   </w:style>
   <w:style w:type="paragraph" w:styleId="Heading4">

</xml_diff>